<commit_message>
add things for project bag
</commit_message>
<xml_diff>
--- a/תיק פרוייקט.docx
+++ b/תיק פרוייקט.docx
@@ -1,6 +1,6 @@
 
 <file path=word/document.xml><?xml version="1.0" encoding="utf-8"?>
-<w:document xmlns:wpc="http://schemas.microsoft.com/office/word/2010/wordprocessingCanvas" xmlns:mc="http://schemas.openxmlformats.org/markup-compatibility/2006" xmlns:o="urn:schemas-microsoft-com:office:office" xmlns:r="http://schemas.openxmlformats.org/officeDocument/2006/relationships" xmlns:m="http://schemas.openxmlformats.org/officeDocument/2006/math" xmlns:v="urn:schemas-microsoft-com:vml" xmlns:wp14="http://schemas.microsoft.com/office/word/2010/wordprocessingDrawing" xmlns:wp="http://schemas.openxmlformats.org/drawingml/2006/wordprocessingDrawing" xmlns:w10="urn:schemas-microsoft-com:office:word" xmlns:w="http://schemas.openxmlformats.org/wordprocessingml/2006/main" xmlns:w14="http://schemas.microsoft.com/office/word/2010/wordml" xmlns:wpg="http://schemas.microsoft.com/office/word/2010/wordprocessingGroup" xmlns:wpi="http://schemas.microsoft.com/office/word/2010/wordprocessingInk" xmlns:wne="http://schemas.microsoft.com/office/word/2006/wordml" xmlns:wps="http://schemas.microsoft.com/office/word/2010/wordprocessingShape" mc:Ignorable="w14 wp14">
+<w:document xmlns:wpc="http://schemas.microsoft.com/office/word/2010/wordprocessingCanvas" xmlns:mc="http://schemas.openxmlformats.org/markup-compatibility/2006" xmlns:o="urn:schemas-microsoft-com:office:office" xmlns:r="http://schemas.openxmlformats.org/officeDocument/2006/relationships" xmlns:m="http://schemas.openxmlformats.org/officeDocument/2006/math" xmlns:v="urn:schemas-microsoft-com:vml" xmlns:wp14="http://schemas.microsoft.com/office/word/2010/wordprocessingDrawing" xmlns:wp="http://schemas.openxmlformats.org/drawingml/2006/wordprocessingDrawing" xmlns:w10="urn:schemas-microsoft-com:office:word" xmlns:w="http://schemas.openxmlformats.org/wordprocessingml/2006/main" xmlns:w14="http://schemas.microsoft.com/office/word/2010/wordml" xmlns:w15="http://schemas.microsoft.com/office/word/2012/wordml" xmlns:wpg="http://schemas.microsoft.com/office/word/2010/wordprocessingGroup" xmlns:wpi="http://schemas.microsoft.com/office/word/2010/wordprocessingInk" xmlns:wne="http://schemas.microsoft.com/office/word/2006/wordml" xmlns:wps="http://schemas.microsoft.com/office/word/2010/wordprocessingShape" mc:Ignorable="w14 w15 wp14">
   <w:body>
     <w:p>
       <w:pPr>
@@ -328,23 +328,23 @@
           <w:szCs w:val="24"/>
           <w:rtl/>
         </w:rPr>
-        <w:t xml:space="preserve">שם המורה: סמדר </w:t>
-      </w:r>
-      <w:proofErr w:type="spellStart"/>
-      <w:r>
-        <w:rPr>
-          <w:rFonts w:hint="cs"/>
+        <w:t>שם המורה: סמדר וכטר</w:t>
+      </w:r>
+    </w:p>
+    <w:p>
+      <w:pPr>
+        <w:bidi/>
+        <w:rPr>
           <w:sz w:val="24"/>
           <w:szCs w:val="24"/>
           <w:rtl/>
         </w:rPr>
-        <w:t>וכטר</w:t>
-      </w:r>
-      <w:proofErr w:type="spellEnd"/>
-    </w:p>
-    <w:p>
-      <w:pPr>
-        <w:bidi/>
+      </w:pPr>
+    </w:p>
+    <w:p>
+      <w:pPr>
+        <w:bidi/>
+        <w:jc w:val="right"/>
         <w:rPr>
           <w:sz w:val="24"/>
           <w:szCs w:val="24"/>
@@ -410,17 +410,6 @@
     <w:p>
       <w:pPr>
         <w:bidi/>
-        <w:jc w:val="right"/>
-        <w:rPr>
-          <w:sz w:val="24"/>
-          <w:szCs w:val="24"/>
-          <w:rtl/>
-        </w:rPr>
-      </w:pPr>
-    </w:p>
-    <w:p>
-      <w:pPr>
-        <w:bidi/>
         <w:rPr>
           <w:rtl/>
         </w:rPr>
@@ -443,19 +432,9 @@
           <w:rtl/>
         </w:rPr>
         <w:lastRenderedPageBreak/>
-        <w:t xml:space="preserve">תוכן </w:t>
-      </w:r>
-      <w:proofErr w:type="spellStart"/>
-      <w:r>
-        <w:rPr>
-          <w:rFonts w:hint="cs"/>
-          <w:color w:val="000000" w:themeColor="text1"/>
-          <w:rtl/>
-        </w:rPr>
-        <w:t>עיניינים</w:t>
+        <w:t>תוכן עיניינים</w:t>
       </w:r>
       <w:bookmarkEnd w:id="0"/>
-      <w:proofErr w:type="spellEnd"/>
     </w:p>
     <w:sdt>
       <w:sdtPr>
@@ -1835,9 +1814,8 @@
           <w:u w:val="single"/>
           <w:rtl/>
         </w:rPr>
-        <w:t xml:space="preserve">מטרת </w:t>
-      </w:r>
-      <w:proofErr w:type="spellStart"/>
+        <w:t>מטרת הפרוייקט</w:t>
+      </w:r>
       <w:r>
         <w:rPr>
           <w:rFonts w:hint="cs"/>
@@ -1845,34 +1823,78 @@
           <w:u w:val="single"/>
           <w:rtl/>
         </w:rPr>
-        <w:t>הפרוייקט</w:t>
-      </w:r>
-      <w:proofErr w:type="spellEnd"/>
-      <w:r>
-        <w:rPr>
-          <w:rFonts w:hint="cs"/>
+        <w:t>:</w:t>
+      </w:r>
+      <w:bookmarkEnd w:id="3"/>
+    </w:p>
+    <w:p>
+      <w:pPr>
+        <w:bidi/>
+        <w:spacing w:line="360" w:lineRule="auto"/>
+        <w:rPr>
+          <w:rtl/>
+        </w:rPr>
+      </w:pPr>
+      <w:r>
+        <w:rPr>
+          <w:rFonts w:hint="cs"/>
+          <w:rtl/>
+        </w:rPr>
+        <w:t>לתת פתרון מחשובי לצרכי היחידה (ואף ליחידות אחרות כמו מתנדבי תנועה ומתנדבי אבטחה שאולי יתעניינו במערכת). המערכת תאפשר פעילות אופטימלית של היחידה שתשתמש בה, ותקל על ניהול קהילת המתנדבים במשטרה.</w:t>
+      </w:r>
+    </w:p>
+    <w:p>
+      <w:pPr>
+        <w:bidi/>
+        <w:rPr>
+          <w:rtl/>
+        </w:rPr>
+      </w:pPr>
+    </w:p>
+    <w:p>
+      <w:pPr>
+        <w:pStyle w:val="2"/>
+        <w:bidi/>
+        <w:rPr>
           <w:color w:val="000000" w:themeColor="text1"/>
           <w:u w:val="single"/>
           <w:rtl/>
         </w:rPr>
+      </w:pPr>
+      <w:bookmarkStart w:id="4" w:name="_Toc512151613"/>
+      <w:r>
+        <w:rPr>
+          <w:rFonts w:hint="cs"/>
+          <w:color w:val="000000" w:themeColor="text1"/>
+          <w:u w:val="single"/>
+          <w:rtl/>
+        </w:rPr>
+        <w:t>קהל יעד</w:t>
+      </w:r>
+      <w:r>
+        <w:rPr>
+          <w:rFonts w:hint="cs"/>
+          <w:color w:val="000000" w:themeColor="text1"/>
+          <w:u w:val="single"/>
+          <w:rtl/>
+        </w:rPr>
         <w:t>:</w:t>
       </w:r>
-      <w:bookmarkEnd w:id="3"/>
-    </w:p>
-    <w:p>
-      <w:pPr>
-        <w:bidi/>
-        <w:spacing w:line="360" w:lineRule="auto"/>
-        <w:rPr>
-          <w:rtl/>
-        </w:rPr>
-      </w:pPr>
-      <w:r>
-        <w:rPr>
-          <w:rFonts w:hint="cs"/>
-          <w:rtl/>
-        </w:rPr>
-        <w:t>לתת פתרון מחשובי לצרכי היחידה (ואף ליחידות אחרות כמו מתנדבי תנועה ומתנדבי אבטחה שאולי יתעניינו במערכת). המערכת תאפשר פעילות אופטימלית של היחידה שתשתמש בה, ותקל על ניהול קהילת המתנדבים במשטרה.</w:t>
+      <w:bookmarkEnd w:id="4"/>
+    </w:p>
+    <w:p>
+      <w:pPr>
+        <w:bidi/>
+        <w:rPr>
+          <w:rtl/>
+        </w:rPr>
+      </w:pPr>
+      <w:r>
+        <w:rPr>
+          <w:rFonts w:hint="cs"/>
+          <w:rtl/>
+        </w:rPr>
+        <w:t>יחידת הגיפים של משטרת הוד השרון ויחידות דומות אחרות אשר מעוניינות במחשוב היחידה</w:t>
       </w:r>
     </w:p>
     <w:p>
@@ -1888,93 +1910,19 @@
         <w:pStyle w:val="2"/>
         <w:bidi/>
         <w:rPr>
+          <w:highlight w:val="yellow"/>
+          <w:rtl/>
+        </w:rPr>
+      </w:pPr>
+      <w:bookmarkStart w:id="5" w:name="_Toc512151614"/>
+      <w:r>
+        <w:rPr>
+          <w:rFonts w:hint="cs"/>
           <w:color w:val="000000" w:themeColor="text1"/>
           <w:u w:val="single"/>
           <w:rtl/>
         </w:rPr>
-      </w:pPr>
-      <w:bookmarkStart w:id="4" w:name="_Toc512151613"/>
-      <w:r>
-        <w:rPr>
-          <w:rFonts w:hint="cs"/>
-          <w:color w:val="000000" w:themeColor="text1"/>
-          <w:u w:val="single"/>
-          <w:rtl/>
-        </w:rPr>
-        <w:t>קהל יעד</w:t>
-      </w:r>
-      <w:r>
-        <w:rPr>
-          <w:rFonts w:hint="cs"/>
-          <w:color w:val="000000" w:themeColor="text1"/>
-          <w:u w:val="single"/>
-          <w:rtl/>
-        </w:rPr>
-        <w:t>:</w:t>
-      </w:r>
-      <w:bookmarkEnd w:id="4"/>
-    </w:p>
-    <w:p>
-      <w:pPr>
-        <w:bidi/>
-        <w:rPr>
-          <w:rtl/>
-        </w:rPr>
-      </w:pPr>
-      <w:r>
-        <w:rPr>
-          <w:rFonts w:hint="cs"/>
-          <w:rtl/>
-        </w:rPr>
-        <w:t>יחידת הגיפים של משטרת הוד השרון ויחידות דומות אחרות אשר מעוניינות במחשוב היחידה</w:t>
-      </w:r>
-    </w:p>
-    <w:p>
-      <w:pPr>
-        <w:bidi/>
-        <w:rPr>
-          <w:rtl/>
-        </w:rPr>
-      </w:pPr>
-    </w:p>
-    <w:p>
-      <w:pPr>
-        <w:pStyle w:val="2"/>
-        <w:bidi/>
-        <w:rPr>
-          <w:highlight w:val="yellow"/>
-          <w:rtl/>
-        </w:rPr>
-      </w:pPr>
-      <w:bookmarkStart w:id="5" w:name="_Toc512151614"/>
-      <w:r>
-        <w:rPr>
-          <w:rFonts w:hint="cs"/>
-          <w:color w:val="000000" w:themeColor="text1"/>
-          <w:u w:val="single"/>
-          <w:rtl/>
-        </w:rPr>
-        <w:t xml:space="preserve">תיאור </w:t>
-      </w:r>
-      <w:proofErr w:type="spellStart"/>
-      <w:r>
-        <w:rPr>
-          <w:rFonts w:hint="cs"/>
-          <w:color w:val="000000" w:themeColor="text1"/>
-          <w:u w:val="single"/>
-          <w:rtl/>
-        </w:rPr>
-        <w:t>הפרוייקט</w:t>
-      </w:r>
-      <w:proofErr w:type="spellEnd"/>
-      <w:r>
-        <w:rPr>
-          <w:rFonts w:hint="cs"/>
-          <w:color w:val="000000" w:themeColor="text1"/>
-          <w:u w:val="single"/>
-          <w:rtl/>
-        </w:rPr>
-        <w:t>:</w:t>
+        <w:t>תיאור הפרוייקט:</w:t>
       </w:r>
       <w:bookmarkEnd w:id="5"/>
       <w:r>
@@ -2147,9 +2095,6 @@
           <w:numId w:val="1"/>
         </w:numPr>
         <w:spacing w:after="160" w:line="360" w:lineRule="auto"/>
-        <w:rPr>
-          <w:rFonts w:hint="cs"/>
-        </w:rPr>
       </w:pPr>
       <w:r>
         <w:rPr>
@@ -2193,7 +2138,6 @@
         <w:spacing w:after="160" w:line="360" w:lineRule="auto"/>
         <w:ind w:left="360"/>
         <w:rPr>
-          <w:rFonts w:hint="cs"/>
           <w:rtl/>
         </w:rPr>
       </w:pPr>
@@ -2204,7 +2148,6 @@
         <w:spacing w:after="160" w:line="360" w:lineRule="auto"/>
         <w:ind w:left="360"/>
         <w:rPr>
-          <w:rFonts w:hint="cs"/>
           <w:rtl/>
         </w:rPr>
       </w:pPr>
@@ -2247,7 +2190,6 @@
         <w:pStyle w:val="2"/>
         <w:bidi/>
         <w:rPr>
-          <w:rFonts w:hint="cs"/>
           <w:color w:val="000000" w:themeColor="text1"/>
           <w:u w:val="single"/>
           <w:rtl/>
@@ -2269,241 +2211,214 @@
       <w:pPr>
         <w:bidi/>
         <w:rPr>
-          <w:rFonts w:hint="cs"/>
-          <w:rtl/>
-        </w:rPr>
-      </w:pPr>
-    </w:p>
-    <w:p>
-      <w:pPr>
-        <w:bidi/>
-        <w:rPr>
-          <w:rFonts w:hint="cs"/>
-          <w:rtl/>
-        </w:rPr>
-      </w:pPr>
-    </w:p>
-    <w:p>
-      <w:pPr>
-        <w:bidi/>
-        <w:rPr>
-          <w:rFonts w:hint="cs"/>
-          <w:rtl/>
-        </w:rPr>
-      </w:pPr>
-    </w:p>
-    <w:p>
-      <w:pPr>
-        <w:bidi/>
-        <w:rPr>
-          <w:rFonts w:hint="cs"/>
-          <w:rtl/>
-        </w:rPr>
-      </w:pPr>
-    </w:p>
-    <w:p>
-      <w:pPr>
-        <w:bidi/>
-        <w:rPr>
-          <w:rFonts w:hint="cs"/>
-          <w:rtl/>
-        </w:rPr>
-      </w:pPr>
-    </w:p>
-    <w:p>
-      <w:pPr>
-        <w:bidi/>
-        <w:rPr>
-          <w:rFonts w:hint="cs"/>
-          <w:rtl/>
-        </w:rPr>
-      </w:pPr>
-    </w:p>
-    <w:p>
-      <w:pPr>
-        <w:bidi/>
-        <w:rPr>
-          <w:rFonts w:hint="cs"/>
-          <w:rtl/>
-        </w:rPr>
-      </w:pPr>
-    </w:p>
-    <w:p>
-      <w:pPr>
-        <w:bidi/>
-        <w:rPr>
-          <w:rFonts w:hint="cs"/>
-          <w:rtl/>
-        </w:rPr>
-      </w:pPr>
-    </w:p>
-    <w:p>
-      <w:pPr>
-        <w:bidi/>
-        <w:rPr>
-          <w:rFonts w:hint="cs"/>
-          <w:rtl/>
-        </w:rPr>
-      </w:pPr>
-    </w:p>
-    <w:p>
-      <w:pPr>
-        <w:bidi/>
-        <w:rPr>
-          <w:rFonts w:hint="cs"/>
-          <w:rtl/>
-        </w:rPr>
-      </w:pPr>
-    </w:p>
-    <w:p>
-      <w:pPr>
-        <w:bidi/>
-        <w:rPr>
-          <w:rFonts w:hint="cs"/>
-          <w:rtl/>
-        </w:rPr>
-      </w:pPr>
-    </w:p>
-    <w:p>
-      <w:pPr>
-        <w:bidi/>
-        <w:rPr>
-          <w:rFonts w:hint="cs"/>
-          <w:rtl/>
-        </w:rPr>
-      </w:pPr>
-    </w:p>
-    <w:p>
-      <w:pPr>
-        <w:bidi/>
-        <w:rPr>
-          <w:rFonts w:hint="cs"/>
-          <w:rtl/>
-        </w:rPr>
-      </w:pPr>
-    </w:p>
-    <w:p>
-      <w:pPr>
-        <w:bidi/>
-        <w:rPr>
-          <w:rFonts w:hint="cs"/>
-          <w:rtl/>
-        </w:rPr>
-      </w:pPr>
-    </w:p>
-    <w:p>
-      <w:pPr>
-        <w:bidi/>
-        <w:rPr>
-          <w:rFonts w:hint="cs"/>
-          <w:rtl/>
-        </w:rPr>
-      </w:pPr>
-    </w:p>
-    <w:p>
-      <w:pPr>
-        <w:bidi/>
-        <w:rPr>
-          <w:rFonts w:hint="cs"/>
-          <w:rtl/>
-        </w:rPr>
-      </w:pPr>
-    </w:p>
-    <w:p>
-      <w:pPr>
-        <w:bidi/>
-        <w:rPr>
-          <w:rFonts w:hint="cs"/>
-          <w:rtl/>
-        </w:rPr>
-      </w:pPr>
-    </w:p>
-    <w:p>
-      <w:pPr>
-        <w:bidi/>
-        <w:rPr>
-          <w:rFonts w:hint="cs"/>
-          <w:rtl/>
-        </w:rPr>
-      </w:pPr>
-    </w:p>
-    <w:p>
-      <w:pPr>
-        <w:bidi/>
-        <w:rPr>
-          <w:rFonts w:hint="cs"/>
-          <w:rtl/>
-        </w:rPr>
-      </w:pPr>
-    </w:p>
-    <w:p>
-      <w:pPr>
-        <w:bidi/>
-        <w:rPr>
-          <w:rFonts w:hint="cs"/>
-          <w:rtl/>
-        </w:rPr>
-      </w:pPr>
-    </w:p>
-    <w:p>
-      <w:pPr>
-        <w:bidi/>
-        <w:rPr>
-          <w:rFonts w:hint="cs"/>
-          <w:rtl/>
-        </w:rPr>
-      </w:pPr>
-    </w:p>
-    <w:p>
-      <w:pPr>
-        <w:bidi/>
-        <w:rPr>
-          <w:rFonts w:hint="cs"/>
-          <w:rtl/>
-        </w:rPr>
-      </w:pPr>
-    </w:p>
-    <w:p>
-      <w:pPr>
-        <w:bidi/>
-        <w:rPr>
-          <w:rFonts w:hint="cs"/>
-          <w:rtl/>
-        </w:rPr>
-      </w:pPr>
-    </w:p>
-    <w:p>
-      <w:pPr>
-        <w:bidi/>
-        <w:rPr>
-          <w:rFonts w:hint="cs"/>
-          <w:rtl/>
-        </w:rPr>
-      </w:pPr>
-    </w:p>
-    <w:p>
-      <w:pPr>
-        <w:bidi/>
-        <w:rPr>
-          <w:rFonts w:hint="cs"/>
-          <w:rtl/>
-        </w:rPr>
-      </w:pPr>
-    </w:p>
-    <w:p>
-      <w:pPr>
-        <w:bidi/>
-        <w:rPr>
-          <w:rFonts w:hint="cs"/>
-          <w:rtl/>
-        </w:rPr>
-      </w:pPr>
-    </w:p>
-    <w:p>
-      <w:pPr>
-        <w:bidi/>
-        <w:rPr>
-          <w:rFonts w:hint="cs"/>
+          <w:rtl/>
+        </w:rPr>
+      </w:pPr>
+    </w:p>
+    <w:p>
+      <w:pPr>
+        <w:bidi/>
+        <w:rPr>
+          <w:rtl/>
+        </w:rPr>
+      </w:pPr>
+    </w:p>
+    <w:p>
+      <w:pPr>
+        <w:bidi/>
+        <w:rPr>
+          <w:rtl/>
+        </w:rPr>
+      </w:pPr>
+    </w:p>
+    <w:p>
+      <w:pPr>
+        <w:bidi/>
+        <w:rPr>
+          <w:rtl/>
+        </w:rPr>
+      </w:pPr>
+    </w:p>
+    <w:p>
+      <w:pPr>
+        <w:bidi/>
+        <w:rPr>
+          <w:rtl/>
+        </w:rPr>
+      </w:pPr>
+    </w:p>
+    <w:p>
+      <w:pPr>
+        <w:bidi/>
+        <w:rPr>
+          <w:rtl/>
+        </w:rPr>
+      </w:pPr>
+    </w:p>
+    <w:p>
+      <w:pPr>
+        <w:bidi/>
+        <w:rPr>
+          <w:rtl/>
+        </w:rPr>
+      </w:pPr>
+    </w:p>
+    <w:p>
+      <w:pPr>
+        <w:bidi/>
+        <w:rPr>
+          <w:rtl/>
+        </w:rPr>
+      </w:pPr>
+    </w:p>
+    <w:p>
+      <w:pPr>
+        <w:bidi/>
+        <w:rPr>
+          <w:rtl/>
+        </w:rPr>
+      </w:pPr>
+    </w:p>
+    <w:p>
+      <w:pPr>
+        <w:bidi/>
+        <w:rPr>
+          <w:rtl/>
+        </w:rPr>
+      </w:pPr>
+    </w:p>
+    <w:p>
+      <w:pPr>
+        <w:bidi/>
+        <w:rPr>
+          <w:rtl/>
+        </w:rPr>
+      </w:pPr>
+    </w:p>
+    <w:p>
+      <w:pPr>
+        <w:bidi/>
+        <w:rPr>
+          <w:rtl/>
+        </w:rPr>
+      </w:pPr>
+    </w:p>
+    <w:p>
+      <w:pPr>
+        <w:bidi/>
+        <w:rPr>
+          <w:rtl/>
+        </w:rPr>
+      </w:pPr>
+    </w:p>
+    <w:p>
+      <w:pPr>
+        <w:bidi/>
+        <w:rPr>
+          <w:rtl/>
+        </w:rPr>
+      </w:pPr>
+    </w:p>
+    <w:p>
+      <w:pPr>
+        <w:bidi/>
+        <w:rPr>
+          <w:rtl/>
+        </w:rPr>
+      </w:pPr>
+    </w:p>
+    <w:p>
+      <w:pPr>
+        <w:bidi/>
+        <w:rPr>
+          <w:rtl/>
+        </w:rPr>
+      </w:pPr>
+    </w:p>
+    <w:p>
+      <w:pPr>
+        <w:bidi/>
+        <w:rPr>
+          <w:rtl/>
+        </w:rPr>
+      </w:pPr>
+    </w:p>
+    <w:p>
+      <w:pPr>
+        <w:bidi/>
+        <w:rPr>
+          <w:rtl/>
+        </w:rPr>
+      </w:pPr>
+    </w:p>
+    <w:p>
+      <w:pPr>
+        <w:bidi/>
+        <w:rPr>
+          <w:rtl/>
+        </w:rPr>
+      </w:pPr>
+    </w:p>
+    <w:p>
+      <w:pPr>
+        <w:bidi/>
+        <w:rPr>
+          <w:rtl/>
+        </w:rPr>
+      </w:pPr>
+    </w:p>
+    <w:p>
+      <w:pPr>
+        <w:bidi/>
+        <w:rPr>
+          <w:rtl/>
+        </w:rPr>
+      </w:pPr>
+    </w:p>
+    <w:p>
+      <w:pPr>
+        <w:bidi/>
+        <w:rPr>
+          <w:rtl/>
+        </w:rPr>
+      </w:pPr>
+    </w:p>
+    <w:p>
+      <w:pPr>
+        <w:bidi/>
+        <w:rPr>
+          <w:rtl/>
+        </w:rPr>
+      </w:pPr>
+    </w:p>
+    <w:p>
+      <w:pPr>
+        <w:bidi/>
+        <w:rPr>
+          <w:rtl/>
+        </w:rPr>
+      </w:pPr>
+    </w:p>
+    <w:p>
+      <w:pPr>
+        <w:bidi/>
+        <w:rPr>
+          <w:rtl/>
+        </w:rPr>
+      </w:pPr>
+    </w:p>
+    <w:p>
+      <w:pPr>
+        <w:bidi/>
+        <w:rPr>
+          <w:rtl/>
+        </w:rPr>
+      </w:pPr>
+    </w:p>
+    <w:p>
+      <w:pPr>
+        <w:bidi/>
+        <w:rPr>
           <w:rtl/>
         </w:rPr>
       </w:pPr>
@@ -2567,8 +2482,8 @@
             <v:path o:extrusionok="f" gradientshapeok="t" o:connecttype="rect"/>
             <o:lock v:ext="edit" aspectratio="t"/>
           </v:shapetype>
-          <v:shape id="_x0000_s1026" type="#_x0000_t75" style="position:absolute;left:0;text-align:left;margin-left:-83.25pt;margin-top:8.75pt;width:598.1pt;height:368.25pt;z-index:-251658752;mso-position-horizontal-relative:text;mso-position-vertical-relative:text;mso-width-relative:page;mso-height-relative:page" wrapcoords="-38 0 -38 21513 21600 21513 21600 0 -38 0">
-            <v:imagedata r:id="rId7" o:title="קשרי גומלין 5"/>
+          <v:shape id="_x0000_s1026" type="#_x0000_t75" style="position:absolute;left:0;text-align:left;margin-left:-83.25pt;margin-top:8.75pt;width:598.1pt;height:368.25pt;z-index:-251657216;mso-position-horizontal-relative:text;mso-position-vertical-relative:text;mso-width-relative:page;mso-height-relative:page" wrapcoords="-38 0 -38 21513 21600 21513 21600 0 -38 0">
+            <v:imagedata r:id="rId6" o:title="קשרי גומלין 5"/>
             <w10:wrap type="through"/>
           </v:shape>
         </w:pict>
@@ -2583,88 +2498,78 @@
       <w:pPr>
         <w:bidi/>
         <w:rPr>
-          <w:rFonts w:hint="cs"/>
-          <w:rtl/>
-        </w:rPr>
-      </w:pPr>
-    </w:p>
-    <w:p>
-      <w:pPr>
-        <w:bidi/>
-        <w:rPr>
-          <w:rFonts w:hint="cs"/>
-          <w:rtl/>
-        </w:rPr>
-      </w:pPr>
-    </w:p>
-    <w:p>
-      <w:pPr>
-        <w:bidi/>
-        <w:rPr>
-          <w:rFonts w:hint="cs"/>
-          <w:rtl/>
-        </w:rPr>
-      </w:pPr>
-    </w:p>
-    <w:p>
-      <w:pPr>
-        <w:bidi/>
-        <w:rPr>
-          <w:rFonts w:hint="cs"/>
-          <w:rtl/>
-        </w:rPr>
-      </w:pPr>
-    </w:p>
-    <w:p>
-      <w:pPr>
-        <w:bidi/>
-        <w:rPr>
-          <w:rFonts w:hint="cs"/>
-          <w:rtl/>
-        </w:rPr>
-      </w:pPr>
-    </w:p>
-    <w:p>
-      <w:pPr>
-        <w:bidi/>
-        <w:rPr>
-          <w:rFonts w:hint="cs"/>
-          <w:rtl/>
-        </w:rPr>
-      </w:pPr>
-    </w:p>
-    <w:p>
-      <w:pPr>
-        <w:bidi/>
-        <w:rPr>
-          <w:rFonts w:hint="cs"/>
-          <w:rtl/>
-        </w:rPr>
-      </w:pPr>
-    </w:p>
-    <w:p>
-      <w:pPr>
-        <w:bidi/>
-        <w:rPr>
-          <w:rFonts w:hint="cs"/>
-          <w:rtl/>
-        </w:rPr>
-      </w:pPr>
-    </w:p>
-    <w:p>
-      <w:pPr>
-        <w:bidi/>
-        <w:rPr>
-          <w:rFonts w:hint="cs"/>
-          <w:rtl/>
-        </w:rPr>
-      </w:pPr>
-    </w:p>
-    <w:p>
-      <w:pPr>
-        <w:bidi/>
-        <w:rPr>
-          <w:rFonts w:hint="cs"/>
+          <w:rtl/>
+        </w:rPr>
+      </w:pPr>
+    </w:p>
+    <w:p>
+      <w:pPr>
+        <w:bidi/>
+        <w:rPr>
+          <w:rtl/>
+        </w:rPr>
+      </w:pPr>
+    </w:p>
+    <w:p>
+      <w:pPr>
+        <w:bidi/>
+        <w:rPr>
+          <w:rtl/>
+        </w:rPr>
+      </w:pPr>
+    </w:p>
+    <w:p>
+      <w:pPr>
+        <w:bidi/>
+        <w:rPr>
+          <w:rtl/>
+        </w:rPr>
+      </w:pPr>
+    </w:p>
+    <w:p>
+      <w:pPr>
+        <w:bidi/>
+        <w:rPr>
+          <w:rtl/>
+        </w:rPr>
+      </w:pPr>
+    </w:p>
+    <w:p>
+      <w:pPr>
+        <w:bidi/>
+        <w:rPr>
+          <w:rtl/>
+        </w:rPr>
+      </w:pPr>
+    </w:p>
+    <w:p>
+      <w:pPr>
+        <w:bidi/>
+        <w:rPr>
+          <w:rtl/>
+        </w:rPr>
+      </w:pPr>
+    </w:p>
+    <w:p>
+      <w:pPr>
+        <w:bidi/>
+        <w:rPr>
+          <w:rtl/>
+        </w:rPr>
+      </w:pPr>
+    </w:p>
+    <w:p>
+      <w:pPr>
+        <w:bidi/>
+        <w:rPr>
+          <w:rtl/>
+        </w:rPr>
+      </w:pPr>
+    </w:p>
+    <w:p>
+      <w:pPr>
+        <w:bidi/>
+        <w:rPr>
           <w:rtl/>
         </w:rPr>
       </w:pPr>
@@ -2674,7 +2579,6 @@
         <w:pStyle w:val="2"/>
         <w:bidi/>
         <w:rPr>
-          <w:rFonts w:hint="cs"/>
           <w:color w:val="000000" w:themeColor="text1"/>
           <w:u w:val="single"/>
         </w:rPr>
@@ -2688,27 +2592,7 @@
           <w:rtl/>
         </w:rPr>
         <w:lastRenderedPageBreak/>
-        <w:t xml:space="preserve">תמונת מבנה </w:t>
-      </w:r>
-      <w:proofErr w:type="spellStart"/>
-      <w:r>
-        <w:rPr>
-          <w:rFonts w:hint="cs"/>
-          <w:color w:val="000000" w:themeColor="text1"/>
-          <w:u w:val="single"/>
-          <w:rtl/>
-        </w:rPr>
-        <w:t>תקיות</w:t>
-      </w:r>
-      <w:proofErr w:type="spellEnd"/>
-      <w:r>
-        <w:rPr>
-          <w:rFonts w:hint="cs"/>
-          <w:color w:val="000000" w:themeColor="text1"/>
-          <w:u w:val="single"/>
-          <w:rtl/>
-        </w:rPr>
-        <w:t>:</w:t>
+        <w:t>תמונת מבנה תקיות:</w:t>
       </w:r>
       <w:bookmarkEnd w:id="9"/>
     </w:p>
@@ -2726,7 +2610,7 @@
           <w:noProof/>
         </w:rPr>
         <w:drawing>
-          <wp:anchor distT="0" distB="0" distL="114300" distR="114300" simplePos="0" relativeHeight="251658752" behindDoc="1" locked="0" layoutInCell="1" allowOverlap="1">
+          <wp:anchor distT="0" distB="0" distL="114300" distR="114300" simplePos="0" relativeHeight="251656192" behindDoc="1" locked="0" layoutInCell="1" allowOverlap="1">
             <wp:simplePos x="0" y="0"/>
             <wp:positionH relativeFrom="column">
               <wp:posOffset>2705100</wp:posOffset>
@@ -2759,7 +2643,7 @@
                     </pic:cNvPicPr>
                   </pic:nvPicPr>
                   <pic:blipFill>
-                    <a:blip r:embed="rId8">
+                    <a:blip r:embed="rId7">
                       <a:extLst>
                         <a:ext uri="{28A0092B-C50C-407E-A947-70E740481C1C}">
                           <a14:useLocalDpi xmlns:a14="http://schemas.microsoft.com/office/drawing/2010/main" val="0"/>
@@ -2801,7 +2685,7 @@
           <w:noProof/>
         </w:rPr>
         <w:drawing>
-          <wp:anchor distT="0" distB="0" distL="114300" distR="114300" simplePos="0" relativeHeight="251659776" behindDoc="1" locked="0" layoutInCell="1" allowOverlap="1">
+          <wp:anchor distT="0" distB="0" distL="114300" distR="114300" simplePos="0" relativeHeight="251657216" behindDoc="1" locked="0" layoutInCell="1" allowOverlap="1">
             <wp:simplePos x="0" y="0"/>
             <wp:positionH relativeFrom="column">
               <wp:posOffset>-266700</wp:posOffset>
@@ -2834,7 +2718,7 @@
                     </pic:cNvPicPr>
                   </pic:nvPicPr>
                   <pic:blipFill>
-                    <a:blip r:embed="rId9">
+                    <a:blip r:embed="rId8">
                       <a:extLst>
                         <a:ext uri="{28A0092B-C50C-407E-A947-70E740481C1C}">
                           <a14:useLocalDpi xmlns:a14="http://schemas.microsoft.com/office/drawing/2010/main" val="0"/>
@@ -2876,142 +2760,126 @@
       <w:pPr>
         <w:bidi/>
         <w:rPr>
-          <w:rFonts w:hint="cs"/>
-          <w:rtl/>
-        </w:rPr>
-      </w:pPr>
-    </w:p>
-    <w:p>
-      <w:pPr>
-        <w:bidi/>
-        <w:rPr>
-          <w:rFonts w:hint="cs"/>
-          <w:rtl/>
-        </w:rPr>
-      </w:pPr>
-    </w:p>
-    <w:p>
-      <w:pPr>
-        <w:bidi/>
-        <w:rPr>
-          <w:rFonts w:hint="cs"/>
-          <w:rtl/>
-        </w:rPr>
-      </w:pPr>
-    </w:p>
-    <w:p>
-      <w:pPr>
-        <w:bidi/>
-        <w:rPr>
-          <w:rFonts w:hint="cs"/>
-          <w:rtl/>
-        </w:rPr>
-      </w:pPr>
-    </w:p>
-    <w:p>
-      <w:pPr>
-        <w:bidi/>
-        <w:rPr>
-          <w:rFonts w:hint="cs"/>
-          <w:rtl/>
-        </w:rPr>
-      </w:pPr>
-    </w:p>
-    <w:p>
-      <w:pPr>
-        <w:bidi/>
-        <w:rPr>
-          <w:rFonts w:hint="cs"/>
-          <w:rtl/>
-        </w:rPr>
-      </w:pPr>
-    </w:p>
-    <w:p>
-      <w:pPr>
-        <w:bidi/>
-        <w:rPr>
-          <w:rFonts w:hint="cs"/>
-          <w:rtl/>
-        </w:rPr>
-      </w:pPr>
-    </w:p>
-    <w:p>
-      <w:pPr>
-        <w:bidi/>
-        <w:rPr>
-          <w:rFonts w:hint="cs"/>
-          <w:rtl/>
-        </w:rPr>
-      </w:pPr>
-    </w:p>
-    <w:p>
-      <w:pPr>
-        <w:bidi/>
-        <w:rPr>
-          <w:rFonts w:hint="cs"/>
-          <w:rtl/>
-        </w:rPr>
-      </w:pPr>
-    </w:p>
-    <w:p>
-      <w:pPr>
-        <w:bidi/>
-        <w:rPr>
-          <w:rFonts w:hint="cs"/>
-          <w:rtl/>
-        </w:rPr>
-      </w:pPr>
-    </w:p>
-    <w:p>
-      <w:pPr>
-        <w:bidi/>
-        <w:rPr>
-          <w:rFonts w:hint="cs"/>
-          <w:rtl/>
-        </w:rPr>
-      </w:pPr>
-    </w:p>
-    <w:p>
-      <w:pPr>
-        <w:bidi/>
-        <w:rPr>
-          <w:rFonts w:hint="cs"/>
-          <w:rtl/>
-        </w:rPr>
-      </w:pPr>
-    </w:p>
-    <w:p>
-      <w:pPr>
-        <w:bidi/>
-        <w:rPr>
-          <w:rFonts w:hint="cs"/>
-          <w:rtl/>
-        </w:rPr>
-      </w:pPr>
-    </w:p>
-    <w:p>
-      <w:pPr>
-        <w:bidi/>
-        <w:rPr>
-          <w:rFonts w:hint="cs"/>
-          <w:rtl/>
-        </w:rPr>
-      </w:pPr>
-    </w:p>
-    <w:p>
-      <w:pPr>
-        <w:bidi/>
-        <w:rPr>
-          <w:rFonts w:hint="cs"/>
-          <w:rtl/>
-        </w:rPr>
-      </w:pPr>
-    </w:p>
-    <w:p>
-      <w:pPr>
-        <w:bidi/>
-        <w:rPr>
-          <w:rFonts w:hint="cs"/>
+          <w:rtl/>
+        </w:rPr>
+      </w:pPr>
+    </w:p>
+    <w:p>
+      <w:pPr>
+        <w:bidi/>
+        <w:rPr>
+          <w:rtl/>
+        </w:rPr>
+      </w:pPr>
+    </w:p>
+    <w:p>
+      <w:pPr>
+        <w:bidi/>
+        <w:rPr>
+          <w:rtl/>
+        </w:rPr>
+      </w:pPr>
+    </w:p>
+    <w:p>
+      <w:pPr>
+        <w:bidi/>
+        <w:rPr>
+          <w:rtl/>
+        </w:rPr>
+      </w:pPr>
+    </w:p>
+    <w:p>
+      <w:pPr>
+        <w:bidi/>
+        <w:rPr>
+          <w:rtl/>
+        </w:rPr>
+      </w:pPr>
+    </w:p>
+    <w:p>
+      <w:pPr>
+        <w:bidi/>
+        <w:rPr>
+          <w:rtl/>
+        </w:rPr>
+      </w:pPr>
+    </w:p>
+    <w:p>
+      <w:pPr>
+        <w:bidi/>
+        <w:rPr>
+          <w:rtl/>
+        </w:rPr>
+      </w:pPr>
+    </w:p>
+    <w:p>
+      <w:pPr>
+        <w:bidi/>
+        <w:rPr>
+          <w:rtl/>
+        </w:rPr>
+      </w:pPr>
+    </w:p>
+    <w:p>
+      <w:pPr>
+        <w:bidi/>
+        <w:rPr>
+          <w:rtl/>
+        </w:rPr>
+      </w:pPr>
+    </w:p>
+    <w:p>
+      <w:pPr>
+        <w:bidi/>
+        <w:rPr>
+          <w:rtl/>
+        </w:rPr>
+      </w:pPr>
+    </w:p>
+    <w:p>
+      <w:pPr>
+        <w:bidi/>
+        <w:rPr>
+          <w:rtl/>
+        </w:rPr>
+      </w:pPr>
+    </w:p>
+    <w:p>
+      <w:pPr>
+        <w:bidi/>
+        <w:rPr>
+          <w:rtl/>
+        </w:rPr>
+      </w:pPr>
+    </w:p>
+    <w:p>
+      <w:pPr>
+        <w:bidi/>
+        <w:rPr>
+          <w:rtl/>
+        </w:rPr>
+      </w:pPr>
+    </w:p>
+    <w:p>
+      <w:pPr>
+        <w:bidi/>
+        <w:rPr>
+          <w:rtl/>
+        </w:rPr>
+      </w:pPr>
+    </w:p>
+    <w:p>
+      <w:pPr>
+        <w:bidi/>
+        <w:rPr>
+          <w:rtl/>
+        </w:rPr>
+      </w:pPr>
+    </w:p>
+    <w:p>
+      <w:pPr>
+        <w:bidi/>
+        <w:rPr>
           <w:rtl/>
         </w:rPr>
       </w:pPr>
@@ -3021,7 +2889,6 @@
         <w:pStyle w:val="1"/>
         <w:bidi/>
         <w:rPr>
-          <w:rFonts w:hint="cs"/>
           <w:color w:val="000000" w:themeColor="text1"/>
           <w:u w:val="single"/>
           <w:rtl/>
@@ -3034,7 +2901,7 @@
         </w:rPr>
         <w:lastRenderedPageBreak/>
         <w:drawing>
-          <wp:anchor distT="0" distB="0" distL="114300" distR="114300" simplePos="0" relativeHeight="251660800" behindDoc="1" locked="0" layoutInCell="1" allowOverlap="1" wp14:anchorId="6BF73091" wp14:editId="050F1980">
+          <wp:anchor distT="0" distB="0" distL="114300" distR="114300" simplePos="0" relativeHeight="251658240" behindDoc="1" locked="0" layoutInCell="1" allowOverlap="1" wp14:anchorId="6BF73091" wp14:editId="050F1980">
             <wp:simplePos x="0" y="0"/>
             <wp:positionH relativeFrom="column">
               <wp:posOffset>-1038225</wp:posOffset>
@@ -3067,7 +2934,7 @@
                     </pic:cNvPicPr>
                   </pic:nvPicPr>
                   <pic:blipFill>
-                    <a:blip r:embed="rId10">
+                    <a:blip r:embed="rId9">
                       <a:extLst>
                         <a:ext uri="{28A0092B-C50C-407E-A947-70E740481C1C}">
                           <a14:useLocalDpi xmlns:a14="http://schemas.microsoft.com/office/drawing/2010/main" val="0"/>
@@ -3117,6 +2984,398 @@
     <w:p>
       <w:pPr>
         <w:bidi/>
+        <w:rPr>
+          <w:rtl/>
+        </w:rPr>
+      </w:pPr>
+    </w:p>
+    <w:p>
+      <w:pPr>
+        <w:bidi/>
+        <w:rPr>
+          <w:rtl/>
+        </w:rPr>
+      </w:pPr>
+    </w:p>
+    <w:p>
+      <w:pPr>
+        <w:bidi/>
+        <w:rPr>
+          <w:rtl/>
+        </w:rPr>
+      </w:pPr>
+    </w:p>
+    <w:p>
+      <w:pPr>
+        <w:bidi/>
+        <w:rPr>
+          <w:rtl/>
+        </w:rPr>
+      </w:pPr>
+    </w:p>
+    <w:p>
+      <w:pPr>
+        <w:bidi/>
+        <w:rPr>
+          <w:rtl/>
+        </w:rPr>
+      </w:pPr>
+    </w:p>
+    <w:p>
+      <w:pPr>
+        <w:bidi/>
+        <w:rPr>
+          <w:rtl/>
+        </w:rPr>
+      </w:pPr>
+    </w:p>
+    <w:p>
+      <w:pPr>
+        <w:bidi/>
+        <w:rPr>
+          <w:rtl/>
+        </w:rPr>
+      </w:pPr>
+    </w:p>
+    <w:p>
+      <w:pPr>
+        <w:bidi/>
+        <w:rPr>
+          <w:rtl/>
+        </w:rPr>
+      </w:pPr>
+    </w:p>
+    <w:p>
+      <w:pPr>
+        <w:bidi/>
+        <w:rPr>
+          <w:rtl/>
+        </w:rPr>
+      </w:pPr>
+    </w:p>
+    <w:p>
+      <w:pPr>
+        <w:bidi/>
+        <w:rPr>
+          <w:rtl/>
+        </w:rPr>
+      </w:pPr>
+    </w:p>
+    <w:p>
+      <w:pPr>
+        <w:bidi/>
+        <w:rPr>
+          <w:rtl/>
+        </w:rPr>
+      </w:pPr>
+    </w:p>
+    <w:p>
+      <w:pPr>
+        <w:bidi/>
+        <w:rPr>
+          <w:rFonts w:asciiTheme="majorBidi" w:hAnsiTheme="majorBidi" w:cstheme="majorBidi"/>
+          <w:sz w:val="32"/>
+          <w:szCs w:val="32"/>
+          <w:u w:val="single"/>
+          <w:rtl/>
+        </w:rPr>
+      </w:pPr>
+      <w:r>
+        <w:rPr>
+          <w:rFonts w:asciiTheme="majorBidi" w:hAnsiTheme="majorBidi" w:cstheme="majorBidi" w:hint="cs"/>
+          <w:sz w:val="32"/>
+          <w:szCs w:val="32"/>
+          <w:u w:val="single"/>
+          <w:rtl/>
+        </w:rPr>
+        <w:lastRenderedPageBreak/>
+        <w:t>שירותי הרשת באתר:</w:t>
+      </w:r>
+    </w:p>
+    <w:p>
+      <w:pPr>
+        <w:bidi/>
+        <w:rPr>
+          <w:rFonts w:asciiTheme="majorBidi" w:hAnsiTheme="majorBidi" w:cstheme="majorBidi"/>
+          <w:sz w:val="28"/>
+          <w:szCs w:val="28"/>
+          <w:u w:val="single"/>
+          <w:rtl/>
+        </w:rPr>
+      </w:pPr>
+      <w:r>
+        <w:rPr>
+          <w:rFonts w:asciiTheme="majorBidi" w:hAnsiTheme="majorBidi" w:cstheme="majorBidi" w:hint="cs"/>
+          <w:sz w:val="28"/>
+          <w:szCs w:val="28"/>
+          <w:u w:val="single"/>
+          <w:rtl/>
+        </w:rPr>
+        <w:t>שירותי רשת הנצרכים:</w:t>
+      </w:r>
+    </w:p>
+    <w:p>
+      <w:pPr>
+        <w:bidi/>
+        <w:rPr>
+          <w:rFonts w:asciiTheme="majorBidi" w:hAnsiTheme="majorBidi" w:cstheme="majorBidi"/>
+          <w:sz w:val="28"/>
+          <w:szCs w:val="28"/>
+          <w:u w:val="single"/>
+          <w:rtl/>
+        </w:rPr>
+      </w:pPr>
+    </w:p>
+    <w:p>
+      <w:pPr>
+        <w:bidi/>
+        <w:rPr>
+          <w:rFonts w:asciiTheme="majorBidi" w:hAnsiTheme="majorBidi" w:cstheme="majorBidi" w:hint="cs"/>
+          <w:sz w:val="28"/>
+          <w:szCs w:val="28"/>
+          <w:u w:val="single"/>
+          <w:rtl/>
+        </w:rPr>
+      </w:pPr>
+      <w:r>
+        <w:rPr>
+          <w:rFonts w:asciiTheme="majorBidi" w:hAnsiTheme="majorBidi" w:cstheme="majorBidi" w:hint="cs"/>
+          <w:noProof/>
+          <w:sz w:val="28"/>
+          <w:szCs w:val="28"/>
+          <w:rtl/>
+        </w:rPr>
+        <w:drawing>
+          <wp:inline distT="0" distB="0" distL="0" distR="0">
+            <wp:extent cx="1838582" cy="2238687"/>
+            <wp:effectExtent l="0" t="0" r="9525" b="0"/>
+            <wp:docPr id="4" name="תמונה 4"/>
+            <wp:cNvGraphicFramePr>
+              <a:graphicFrameLocks xmlns:a="http://schemas.openxmlformats.org/drawingml/2006/main" noChangeAspect="1"/>
+            </wp:cNvGraphicFramePr>
+            <a:graphic xmlns:a="http://schemas.openxmlformats.org/drawingml/2006/main">
+              <a:graphicData uri="http://schemas.openxmlformats.org/drawingml/2006/picture">
+                <pic:pic xmlns:pic="http://schemas.openxmlformats.org/drawingml/2006/picture">
+                  <pic:nvPicPr>
+                    <pic:cNvPr id="4" name="WS_UML_external.png"/>
+                    <pic:cNvPicPr/>
+                  </pic:nvPicPr>
+                  <pic:blipFill>
+                    <a:blip r:embed="rId10">
+                      <a:extLst>
+                        <a:ext uri="{28A0092B-C50C-407E-A947-70E740481C1C}">
+                          <a14:useLocalDpi xmlns:a14="http://schemas.microsoft.com/office/drawing/2010/main" val="0"/>
+                        </a:ext>
+                      </a:extLst>
+                    </a:blip>
+                    <a:stretch>
+                      <a:fillRect/>
+                    </a:stretch>
+                  </pic:blipFill>
+                  <pic:spPr>
+                    <a:xfrm>
+                      <a:off x="0" y="0"/>
+                      <a:ext cx="1838582" cy="2238687"/>
+                    </a:xfrm>
+                    <a:prstGeom prst="rect">
+                      <a:avLst/>
+                    </a:prstGeom>
+                  </pic:spPr>
+                </pic:pic>
+              </a:graphicData>
+            </a:graphic>
+          </wp:inline>
+        </w:drawing>
+      </w:r>
+    </w:p>
+    <w:p>
+      <w:pPr>
+        <w:bidi/>
+        <w:rPr>
+          <w:rFonts w:asciiTheme="majorBidi" w:hAnsiTheme="majorBidi" w:cstheme="majorBidi"/>
+          <w:sz w:val="28"/>
+          <w:szCs w:val="28"/>
+          <w:u w:val="single"/>
+          <w:rtl/>
+        </w:rPr>
+      </w:pPr>
+    </w:p>
+    <w:p>
+      <w:pPr>
+        <w:bidi/>
+        <w:rPr>
+          <w:rFonts w:asciiTheme="majorBidi" w:hAnsiTheme="majorBidi" w:cstheme="majorBidi"/>
+          <w:sz w:val="28"/>
+          <w:szCs w:val="28"/>
+          <w:u w:val="single"/>
+          <w:rtl/>
+        </w:rPr>
+      </w:pPr>
+      <w:r>
+        <w:rPr>
+          <w:rFonts w:asciiTheme="majorBidi" w:hAnsiTheme="majorBidi" w:cstheme="majorBidi" w:hint="cs"/>
+          <w:sz w:val="28"/>
+          <w:szCs w:val="28"/>
+          <w:u w:val="single"/>
+          <w:rtl/>
+        </w:rPr>
+        <w:t>שירותי הרשת המסופקים:</w:t>
+      </w:r>
+    </w:p>
+    <w:p>
+      <w:pPr>
+        <w:bidi/>
+        <w:rPr>
+          <w:rFonts w:asciiTheme="majorBidi" w:hAnsiTheme="majorBidi" w:cstheme="majorBidi"/>
+          <w:sz w:val="28"/>
+          <w:szCs w:val="28"/>
+          <w:u w:val="single"/>
+          <w:rtl/>
+        </w:rPr>
+      </w:pPr>
+    </w:p>
+    <w:p>
+      <w:pPr>
+        <w:bidi/>
+        <w:rPr>
+          <w:rFonts w:asciiTheme="majorBidi" w:hAnsiTheme="majorBidi" w:cstheme="majorBidi"/>
+          <w:sz w:val="28"/>
+          <w:szCs w:val="28"/>
+          <w:u w:val="single"/>
+          <w:rtl/>
+        </w:rPr>
+      </w:pPr>
+      <w:r>
+        <w:rPr>
+          <w:rFonts w:asciiTheme="majorBidi" w:hAnsiTheme="majorBidi" w:cstheme="majorBidi" w:hint="cs"/>
+          <w:noProof/>
+          <w:sz w:val="28"/>
+          <w:szCs w:val="28"/>
+        </w:rPr>
+        <w:drawing>
+          <wp:inline distT="0" distB="0" distL="0" distR="0">
+            <wp:extent cx="1848108" cy="1952898"/>
+            <wp:effectExtent l="0" t="0" r="0" b="9525"/>
+            <wp:docPr id="5" name="תמונה 5"/>
+            <wp:cNvGraphicFramePr>
+              <a:graphicFrameLocks xmlns:a="http://schemas.openxmlformats.org/drawingml/2006/main" noChangeAspect="1"/>
+            </wp:cNvGraphicFramePr>
+            <a:graphic xmlns:a="http://schemas.openxmlformats.org/drawingml/2006/main">
+              <a:graphicData uri="http://schemas.openxmlformats.org/drawingml/2006/picture">
+                <pic:pic xmlns:pic="http://schemas.openxmlformats.org/drawingml/2006/picture">
+                  <pic:nvPicPr>
+                    <pic:cNvPr id="5" name="WS_UML_internal.png"/>
+                    <pic:cNvPicPr/>
+                  </pic:nvPicPr>
+                  <pic:blipFill>
+                    <a:blip r:embed="rId11">
+                      <a:extLst>
+                        <a:ext uri="{28A0092B-C50C-407E-A947-70E740481C1C}">
+                          <a14:useLocalDpi xmlns:a14="http://schemas.microsoft.com/office/drawing/2010/main" val="0"/>
+                        </a:ext>
+                      </a:extLst>
+                    </a:blip>
+                    <a:stretch>
+                      <a:fillRect/>
+                    </a:stretch>
+                  </pic:blipFill>
+                  <pic:spPr>
+                    <a:xfrm>
+                      <a:off x="0" y="0"/>
+                      <a:ext cx="1848108" cy="1952898"/>
+                    </a:xfrm>
+                    <a:prstGeom prst="rect">
+                      <a:avLst/>
+                    </a:prstGeom>
+                  </pic:spPr>
+                </pic:pic>
+              </a:graphicData>
+            </a:graphic>
+          </wp:inline>
+        </w:drawing>
+      </w:r>
+    </w:p>
+    <w:p>
+      <w:pPr>
+        <w:bidi/>
+        <w:rPr>
+          <w:rFonts w:asciiTheme="majorBidi" w:hAnsiTheme="majorBidi" w:cstheme="majorBidi"/>
+          <w:sz w:val="28"/>
+          <w:szCs w:val="28"/>
+          <w:u w:val="single"/>
+          <w:rtl/>
+        </w:rPr>
+      </w:pPr>
+    </w:p>
+    <w:p>
+      <w:pPr>
+        <w:bidi/>
+        <w:rPr>
+          <w:rFonts w:asciiTheme="majorBidi" w:hAnsiTheme="majorBidi" w:cstheme="majorBidi"/>
+          <w:sz w:val="28"/>
+          <w:szCs w:val="28"/>
+          <w:u w:val="single"/>
+          <w:rtl/>
+        </w:rPr>
+      </w:pPr>
+    </w:p>
+    <w:p>
+      <w:pPr>
+        <w:bidi/>
+        <w:rPr>
+          <w:rFonts w:asciiTheme="majorBidi" w:hAnsiTheme="majorBidi" w:cstheme="majorBidi"/>
+          <w:sz w:val="28"/>
+          <w:szCs w:val="28"/>
+          <w:u w:val="single"/>
+          <w:rtl/>
+        </w:rPr>
+      </w:pPr>
+    </w:p>
+    <w:p>
+      <w:pPr>
+        <w:bidi/>
+        <w:rPr>
+          <w:rFonts w:asciiTheme="majorBidi" w:hAnsiTheme="majorBidi" w:cstheme="majorBidi"/>
+          <w:sz w:val="28"/>
+          <w:szCs w:val="28"/>
+          <w:u w:val="single"/>
+          <w:rtl/>
+        </w:rPr>
+      </w:pPr>
+    </w:p>
+    <w:p>
+      <w:pPr>
+        <w:bidi/>
+        <w:rPr>
+          <w:rFonts w:asciiTheme="majorBidi" w:hAnsiTheme="majorBidi" w:cstheme="majorBidi"/>
+          <w:sz w:val="28"/>
+          <w:szCs w:val="28"/>
+          <w:u w:val="single"/>
+          <w:rtl/>
+        </w:rPr>
+      </w:pPr>
+    </w:p>
+    <w:p>
+      <w:pPr>
+        <w:bidi/>
+        <w:rPr>
+          <w:rFonts w:asciiTheme="majorBidi" w:hAnsiTheme="majorBidi" w:cstheme="majorBidi"/>
+          <w:sz w:val="28"/>
+          <w:szCs w:val="28"/>
+          <w:u w:val="single"/>
+          <w:rtl/>
+        </w:rPr>
+      </w:pPr>
+    </w:p>
+    <w:p>
+      <w:pPr>
+        <w:bidi/>
+        <w:rPr>
+          <w:rFonts w:asciiTheme="majorBidi" w:hAnsiTheme="majorBidi" w:cstheme="majorBidi" w:hint="cs"/>
+          <w:sz w:val="28"/>
+          <w:szCs w:val="28"/>
+          <w:u w:val="single"/>
+        </w:rPr>
       </w:pPr>
       <w:bookmarkStart w:id="10" w:name="_GoBack"/>
       <w:bookmarkEnd w:id="10"/>
@@ -3132,8 +3391,8 @@
 </file>
 
 <file path=word/numbering.xml><?xml version="1.0" encoding="utf-8"?>
-<w:numbering xmlns:wpc="http://schemas.microsoft.com/office/word/2010/wordprocessingCanvas" xmlns:mc="http://schemas.openxmlformats.org/markup-compatibility/2006" xmlns:o="urn:schemas-microsoft-com:office:office" xmlns:r="http://schemas.openxmlformats.org/officeDocument/2006/relationships" xmlns:m="http://schemas.openxmlformats.org/officeDocument/2006/math" xmlns:v="urn:schemas-microsoft-com:vml" xmlns:wp14="http://schemas.microsoft.com/office/word/2010/wordprocessingDrawing" xmlns:wp="http://schemas.openxmlformats.org/drawingml/2006/wordprocessingDrawing" xmlns:w10="urn:schemas-microsoft-com:office:word" xmlns:w="http://schemas.openxmlformats.org/wordprocessingml/2006/main" xmlns:w14="http://schemas.microsoft.com/office/word/2010/wordml" xmlns:wpg="http://schemas.microsoft.com/office/word/2010/wordprocessingGroup" xmlns:wpi="http://schemas.microsoft.com/office/word/2010/wordprocessingInk" xmlns:wne="http://schemas.microsoft.com/office/word/2006/wordml" xmlns:wps="http://schemas.microsoft.com/office/word/2010/wordprocessingShape" mc:Ignorable="w14 wp14">
-  <w:abstractNum w:abstractNumId="0">
+<w:numbering xmlns:wpc="http://schemas.microsoft.com/office/word/2010/wordprocessingCanvas" xmlns:mc="http://schemas.openxmlformats.org/markup-compatibility/2006" xmlns:o="urn:schemas-microsoft-com:office:office" xmlns:r="http://schemas.openxmlformats.org/officeDocument/2006/relationships" xmlns:m="http://schemas.openxmlformats.org/officeDocument/2006/math" xmlns:v="urn:schemas-microsoft-com:vml" xmlns:wp14="http://schemas.microsoft.com/office/word/2010/wordprocessingDrawing" xmlns:wp="http://schemas.openxmlformats.org/drawingml/2006/wordprocessingDrawing" xmlns:w10="urn:schemas-microsoft-com:office:word" xmlns:w="http://schemas.openxmlformats.org/wordprocessingml/2006/main" xmlns:w14="http://schemas.microsoft.com/office/word/2010/wordml" xmlns:w15="http://schemas.microsoft.com/office/word/2012/wordml" xmlns:wpg="http://schemas.microsoft.com/office/word/2010/wordprocessingGroup" xmlns:wpi="http://schemas.microsoft.com/office/word/2010/wordprocessingInk" xmlns:wne="http://schemas.microsoft.com/office/word/2006/wordml" xmlns:wps="http://schemas.microsoft.com/office/word/2010/wordprocessingShape" mc:Ignorable="w14 w15 wp14">
+  <w:abstractNum w:abstractNumId="0" w15:restartNumberingAfterBreak="0">
     <w:nsid w:val="21422C55"/>
     <w:multiLevelType w:val="hybridMultilevel"/>
     <w:tmpl w:val="AE6ACABC"/>
@@ -3253,7 +3512,7 @@
 </file>
 
 <file path=word/styles.xml><?xml version="1.0" encoding="utf-8"?>
-<w:styles xmlns:mc="http://schemas.openxmlformats.org/markup-compatibility/2006" xmlns:r="http://schemas.openxmlformats.org/officeDocument/2006/relationships" xmlns:w="http://schemas.openxmlformats.org/wordprocessingml/2006/main" xmlns:w14="http://schemas.microsoft.com/office/word/2010/wordml" mc:Ignorable="w14">
+<w:styles xmlns:mc="http://schemas.openxmlformats.org/markup-compatibility/2006" xmlns:r="http://schemas.openxmlformats.org/officeDocument/2006/relationships" xmlns:w="http://schemas.openxmlformats.org/wordprocessingml/2006/main" xmlns:w14="http://schemas.microsoft.com/office/word/2010/wordml" xmlns:w15="http://schemas.microsoft.com/office/word/2012/wordml" mc:Ignorable="w14 w15">
   <w:docDefaults>
     <w:rPrDefault>
       <w:rPr>
@@ -3269,506 +3528,378 @@
       </w:pPr>
     </w:pPrDefault>
   </w:docDefaults>
-  <w:latentStyles w:defLockedState="0" w:defUIPriority="99" w:defSemiHidden="1" w:defUnhideWhenUsed="1" w:defQFormat="0" w:count="267">
-    <w:lsdException w:name="Normal" w:semiHidden="0" w:uiPriority="0" w:unhideWhenUsed="0" w:qFormat="1"/>
-    <w:lsdException w:name="heading 1" w:semiHidden="0" w:uiPriority="9" w:unhideWhenUsed="0" w:qFormat="1"/>
-    <w:lsdException w:name="heading 2" w:uiPriority="9" w:qFormat="1"/>
-    <w:lsdException w:name="heading 3" w:uiPriority="9" w:qFormat="1"/>
-    <w:lsdException w:name="heading 4" w:uiPriority="9" w:qFormat="1"/>
-    <w:lsdException w:name="heading 5" w:uiPriority="9" w:qFormat="1"/>
-    <w:lsdException w:name="heading 6" w:uiPriority="9" w:qFormat="1"/>
-    <w:lsdException w:name="heading 7" w:uiPriority="9" w:qFormat="1"/>
-    <w:lsdException w:name="heading 8" w:uiPriority="9" w:qFormat="1"/>
-    <w:lsdException w:name="heading 9" w:uiPriority="9" w:qFormat="1"/>
-    <w:lsdException w:name="toc 1" w:uiPriority="39"/>
-    <w:lsdException w:name="toc 2" w:uiPriority="39"/>
-    <w:lsdException w:name="toc 3" w:uiPriority="39"/>
-    <w:lsdException w:name="toc 4" w:uiPriority="39"/>
-    <w:lsdException w:name="toc 5" w:uiPriority="39"/>
-    <w:lsdException w:name="toc 6" w:uiPriority="39"/>
-    <w:lsdException w:name="toc 7" w:uiPriority="39"/>
-    <w:lsdException w:name="toc 8" w:uiPriority="39"/>
-    <w:lsdException w:name="toc 9" w:uiPriority="39"/>
-    <w:lsdException w:name="caption" w:uiPriority="35" w:qFormat="1"/>
-    <w:lsdException w:name="Title" w:semiHidden="0" w:uiPriority="10" w:unhideWhenUsed="0" w:qFormat="1"/>
-    <w:lsdException w:name="Default Paragraph Font" w:uiPriority="1"/>
-    <w:lsdException w:name="Subtitle" w:semiHidden="0" w:uiPriority="11" w:unhideWhenUsed="0" w:qFormat="1"/>
-    <w:lsdException w:name="Strong" w:semiHidden="0" w:uiPriority="22" w:unhideWhenUsed="0" w:qFormat="1"/>
-    <w:lsdException w:name="Emphasis" w:semiHidden="0" w:uiPriority="20" w:unhideWhenUsed="0" w:qFormat="1"/>
-    <w:lsdException w:name="Table Grid" w:semiHidden="0" w:uiPriority="39" w:unhideWhenUsed="0"/>
-    <w:lsdException w:name="Placeholder Text" w:unhideWhenUsed="0"/>
-    <w:lsdException w:name="No Spacing" w:semiHidden="0" w:uiPriority="1" w:unhideWhenUsed="0" w:qFormat="1"/>
-    <w:lsdException w:name="Light Shading" w:semiHidden="0" w:uiPriority="60" w:unhideWhenUsed="0"/>
-    <w:lsdException w:name="Light List" w:semiHidden="0" w:uiPriority="61" w:unhideWhenUsed="0"/>
-    <w:lsdException w:name="Light Grid" w:semiHidden="0" w:uiPriority="62" w:unhideWhenUsed="0"/>
-    <w:lsdException w:name="Medium Shading 1" w:semiHidden="0" w:uiPriority="63" w:unhideWhenUsed="0"/>
-    <w:lsdException w:name="Medium Shading 2" w:semiHidden="0" w:uiPriority="64" w:unhideWhenUsed="0"/>
-    <w:lsdException w:name="Medium List 1" w:semiHidden="0" w:uiPriority="65" w:unhideWhenUsed="0"/>
-    <w:lsdException w:name="Medium List 2" w:semiHidden="0" w:uiPriority="66" w:unhideWhenUsed="0"/>
-    <w:lsdException w:name="Medium Grid 1" w:semiHidden="0" w:uiPriority="67" w:unhideWhenUsed="0"/>
-    <w:lsdException w:name="Medium Grid 2" w:semiHidden="0" w:uiPriority="68" w:unhideWhenUsed="0"/>
-    <w:lsdException w:name="Medium Grid 3" w:semiHidden="0" w:uiPriority="69" w:unhideWhenUsed="0"/>
-    <w:lsdException w:name="Dark List" w:semiHidden="0" w:uiPriority="70" w:unhideWhenUsed="0"/>
-    <w:lsdException w:name="Colorful Shading" w:semiHidden="0" w:uiPriority="71" w:unhideWhenUsed="0"/>
-    <w:lsdException w:name="Colorful List" w:semiHidden="0" w:uiPriority="72" w:unhideWhenUsed="0"/>
-    <w:lsdException w:name="Colorful Grid" w:semiHidden="0" w:uiPriority="73" w:unhideWhenUsed="0"/>
-    <w:lsdException w:name="Light Shading Accent 1" w:semiHidden="0" w:uiPriority="60" w:unhideWhenUsed="0"/>
-    <w:lsdException w:name="Light List Accent 1" w:semiHidden="0" w:uiPriority="61" w:unhideWhenUsed="0"/>
-    <w:lsdException w:name="Light Grid Accent 1" w:semiHidden="0" w:uiPriority="62" w:unhideWhenUsed="0"/>
-    <w:lsdException w:name="Medium Shading 1 Accent 1" w:semiHidden="0" w:uiPriority="63" w:unhideWhenUsed="0"/>
-    <w:lsdException w:name="Medium Shading 2 Accent 1" w:semiHidden="0" w:uiPriority="64" w:unhideWhenUsed="0"/>
-    <w:lsdException w:name="Medium List 1 Accent 1" w:semiHidden="0" w:uiPriority="65" w:unhideWhenUsed="0"/>
-    <w:lsdException w:name="Revision" w:unhideWhenUsed="0"/>
-    <w:lsdException w:name="List Paragraph" w:semiHidden="0" w:uiPriority="34" w:unhideWhenUsed="0" w:qFormat="1"/>
-    <w:lsdException w:name="Quote" w:semiHidden="0" w:uiPriority="29" w:unhideWhenUsed="0" w:qFormat="1"/>
-    <w:lsdException w:name="Intense Quote" w:semiHidden="0" w:uiPriority="30" w:unhideWhenUsed="0" w:qFormat="1"/>
-    <w:lsdException w:name="Medium List 2 Accent 1" w:semiHidden="0" w:uiPriority="66" w:unhideWhenUsed="0"/>
-    <w:lsdException w:name="Medium Grid 1 Accent 1" w:semiHidden="0" w:uiPriority="67" w:unhideWhenUsed="0"/>
-    <w:lsdException w:name="Medium Grid 2 Accent 1" w:semiHidden="0" w:uiPriority="68" w:unhideWhenUsed="0"/>
-    <w:lsdException w:name="Medium Grid 3 Accent 1" w:semiHidden="0" w:uiPriority="69" w:unhideWhenUsed="0"/>
-    <w:lsdException w:name="Dark List Accent 1" w:semiHidden="0" w:uiPriority="70" w:unhideWhenUsed="0"/>
-    <w:lsdException w:name="Colorful Shading Accent 1" w:semiHidden="0" w:uiPriority="71" w:unhideWhenUsed="0"/>
-    <w:lsdException w:name="Colorful List Accent 1" w:semiHidden="0" w:uiPriority="72" w:unhideWhenUsed="0"/>
-    <w:lsdException w:name="Colorful Grid Accent 1" w:semiHidden="0" w:uiPriority="73" w:unhideWhenUsed="0"/>
-    <w:lsdException w:name="Light Shading Accent 2" w:semiHidden="0" w:uiPriority="60" w:unhideWhenUsed="0"/>
-    <w:lsdException w:name="Light List Accent 2" w:semiHidden="0" w:uiPriority="61" w:unhideWhenUsed="0"/>
-    <w:lsdException w:name="Light Grid Accent 2" w:semiHidden="0" w:uiPriority="62" w:unhideWhenUsed="0"/>
-    <w:lsdException w:name="Medium Shading 1 Accent 2" w:semiHidden="0" w:uiPriority="63" w:unhideWhenUsed="0"/>
-    <w:lsdException w:name="Medium Shading 2 Accent 2" w:semiHidden="0" w:uiPriority="64" w:unhideWhenUsed="0"/>
-    <w:lsdException w:name="Medium List 1 Accent 2" w:semiHidden="0" w:uiPriority="65" w:unhideWhenUsed="0"/>
-    <w:lsdException w:name="Medium List 2 Accent 2" w:semiHidden="0" w:uiPriority="66" w:unhideWhenUsed="0"/>
-    <w:lsdException w:name="Medium Grid 1 Accent 2" w:semiHidden="0" w:uiPriority="67" w:unhideWhenUsed="0"/>
-    <w:lsdException w:name="Medium Grid 2 Accent 2" w:semiHidden="0" w:uiPriority="68" w:unhideWhenUsed="0"/>
-    <w:lsdException w:name="Medium Grid 3 Accent 2" w:semiHidden="0" w:uiPriority="69" w:unhideWhenUsed="0"/>
-    <w:lsdException w:name="Dark List Accent 2" w:semiHidden="0" w:uiPriority="70" w:unhideWhenUsed="0"/>
-    <w:lsdException w:name="Colorful Shading Accent 2" w:semiHidden="0" w:uiPriority="71" w:unhideWhenUsed="0"/>
-    <w:lsdException w:name="Colorful List Accent 2" w:semiHidden="0" w:uiPriority="72" w:unhideWhenUsed="0"/>
-    <w:lsdException w:name="Colorful Grid Accent 2" w:semiHidden="0" w:uiPriority="73" w:unhideWhenUsed="0"/>
-    <w:lsdException w:name="Light Shading Accent 3" w:semiHidden="0" w:uiPriority="60" w:unhideWhenUsed="0"/>
-    <w:lsdException w:name="Light List Accent 3" w:semiHidden="0" w:uiPriority="61" w:unhideWhenUsed="0"/>
-    <w:lsdException w:name="Light Grid Accent 3" w:semiHidden="0" w:uiPriority="62" w:unhideWhenUsed="0"/>
-    <w:lsdException w:name="Medium Shading 1 Accent 3" w:semiHidden="0" w:uiPriority="63" w:unhideWhenUsed="0"/>
-    <w:lsdException w:name="Medium Shading 2 Accent 3" w:semiHidden="0" w:uiPriority="64" w:unhideWhenUsed="0"/>
-    <w:lsdException w:name="Medium List 1 Accent 3" w:semiHidden="0" w:uiPriority="65" w:unhideWhenUsed="0"/>
-    <w:lsdException w:name="Medium List 2 Accent 3" w:semiHidden="0" w:uiPriority="66" w:unhideWhenUsed="0"/>
-    <w:lsdException w:name="Medium Grid 1 Accent 3" w:semiHidden="0" w:uiPriority="67" w:unhideWhenUsed="0"/>
-    <w:lsdException w:name="Medium Grid 2 Accent 3" w:semiHidden="0" w:uiPriority="68" w:unhideWhenUsed="0"/>
-    <w:lsdException w:name="Medium Grid 3 Accent 3" w:semiHidden="0" w:uiPriority="69" w:unhideWhenUsed="0"/>
-    <w:lsdException w:name="Dark List Accent 3" w:semiHidden="0" w:uiPriority="70" w:unhideWhenUsed="0"/>
-    <w:lsdException w:name="Colorful Shading Accent 3" w:semiHidden="0" w:uiPriority="71" w:unhideWhenUsed="0"/>
-    <w:lsdException w:name="Colorful List Accent 3" w:semiHidden="0" w:uiPriority="72" w:unhideWhenUsed="0"/>
-    <w:lsdException w:name="Colorful Grid Accent 3" w:semiHidden="0" w:uiPriority="73" w:unhideWhenUsed="0"/>
-    <w:lsdException w:name="Light Shading Accent 4" w:semiHidden="0" w:uiPriority="60" w:unhideWhenUsed="0"/>
-    <w:lsdException w:name="Light List Accent 4" w:semiHidden="0" w:uiPriority="61" w:unhideWhenUsed="0"/>
-    <w:lsdException w:name="Light Grid Accent 4" w:semiHidden="0" w:uiPriority="62" w:unhideWhenUsed="0"/>
-    <w:lsdException w:name="Medium Shading 1 Accent 4" w:semiHidden="0" w:uiPriority="63" w:unhideWhenUsed="0"/>
-    <w:lsdException w:name="Medium Shading 2 Accent 4" w:semiHidden="0" w:uiPriority="64" w:unhideWhenUsed="0"/>
-    <w:lsdException w:name="Medium List 1 Accent 4" w:semiHidden="0" w:uiPriority="65" w:unhideWhenUsed="0"/>
-    <w:lsdException w:name="Medium List 2 Accent 4" w:semiHidden="0" w:uiPriority="66" w:unhideWhenUsed="0"/>
-    <w:lsdException w:name="Medium Grid 1 Accent 4" w:semiHidden="0" w:uiPriority="67" w:unhideWhenUsed="0"/>
-    <w:lsdException w:name="Medium Grid 2 Accent 4" w:semiHidden="0" w:uiPriority="68" w:unhideWhenUsed="0"/>
-    <w:lsdException w:name="Medium Grid 3 Accent 4" w:semiHidden="0" w:uiPriority="69" w:unhideWhenUsed="0"/>
-    <w:lsdException w:name="Dark List Accent 4" w:semiHidden="0" w:uiPriority="70" w:unhideWhenUsed="0"/>
-    <w:lsdException w:name="Colorful Shading Accent 4" w:semiHidden="0" w:uiPriority="71" w:unhideWhenUsed="0"/>
-    <w:lsdException w:name="Colorful List Accent 4" w:semiHidden="0" w:uiPriority="72" w:unhideWhenUsed="0"/>
-    <w:lsdException w:name="Colorful Grid Accent 4" w:semiHidden="0" w:uiPriority="73" w:unhideWhenUsed="0"/>
-    <w:lsdException w:name="Light Shading Accent 5" w:semiHidden="0" w:uiPriority="60" w:unhideWhenUsed="0"/>
-    <w:lsdException w:name="Light List Accent 5" w:semiHidden="0" w:uiPriority="61" w:unhideWhenUsed="0"/>
-    <w:lsdException w:name="Light Grid Accent 5" w:semiHidden="0" w:uiPriority="62" w:unhideWhenUsed="0"/>
-    <w:lsdException w:name="Medium Shading 1 Accent 5" w:semiHidden="0" w:uiPriority="63" w:unhideWhenUsed="0"/>
-    <w:lsdException w:name="Medium Shading 2 Accent 5" w:semiHidden="0" w:uiPriority="64" w:unhideWhenUsed="0"/>
-    <w:lsdException w:name="Medium List 1 Accent 5" w:semiHidden="0" w:uiPriority="65" w:unhideWhenUsed="0"/>
-    <w:lsdException w:name="Medium List 2 Accent 5" w:semiHidden="0" w:uiPriority="66" w:unhideWhenUsed="0"/>
-    <w:lsdException w:name="Medium Grid 1 Accent 5" w:semiHidden="0" w:uiPriority="67" w:unhideWhenUsed="0"/>
-    <w:lsdException w:name="Medium Grid 2 Accent 5" w:semiHidden="0" w:uiPriority="68" w:unhideWhenUsed="0"/>
-    <w:lsdException w:name="Medium Grid 3 Accent 5" w:semiHidden="0" w:uiPriority="69" w:unhideWhenUsed="0"/>
-    <w:lsdException w:name="Dark List Accent 5" w:semiHidden="0" w:uiPriority="70" w:unhideWhenUsed="0"/>
-    <w:lsdException w:name="Colorful Shading Accent 5" w:semiHidden="0" w:uiPriority="71" w:unhideWhenUsed="0"/>
-    <w:lsdException w:name="Colorful List Accent 5" w:semiHidden="0" w:uiPriority="72" w:unhideWhenUsed="0"/>
-    <w:lsdException w:name="Colorful Grid Accent 5" w:semiHidden="0" w:uiPriority="73" w:unhideWhenUsed="0"/>
-    <w:lsdException w:name="Light Shading Accent 6" w:semiHidden="0" w:uiPriority="60" w:unhideWhenUsed="0"/>
-    <w:lsdException w:name="Light List Accent 6" w:semiHidden="0" w:uiPriority="61" w:unhideWhenUsed="0"/>
-    <w:lsdException w:name="Light Grid Accent 6" w:semiHidden="0" w:uiPriority="62" w:unhideWhenUsed="0"/>
-    <w:lsdException w:name="Medium Shading 1 Accent 6" w:semiHidden="0" w:uiPriority="63" w:unhideWhenUsed="0"/>
-    <w:lsdException w:name="Medium Shading 2 Accent 6" w:semiHidden="0" w:uiPriority="64" w:unhideWhenUsed="0"/>
-    <w:lsdException w:name="Medium List 1 Accent 6" w:semiHidden="0" w:uiPriority="65" w:unhideWhenUsed="0"/>
-    <w:lsdException w:name="Medium List 2 Accent 6" w:semiHidden="0" w:uiPriority="66" w:unhideWhenUsed="0"/>
-    <w:lsdException w:name="Medium Grid 1 Accent 6" w:semiHidden="0" w:uiPriority="67" w:unhideWhenUsed="0"/>
-    <w:lsdException w:name="Medium Grid 2 Accent 6" w:semiHidden="0" w:uiPriority="68" w:unhideWhenUsed="0"/>
-    <w:lsdException w:name="Medium Grid 3 Accent 6" w:semiHidden="0" w:uiPriority="69" w:unhideWhenUsed="0"/>
-    <w:lsdException w:name="Dark List Accent 6" w:semiHidden="0" w:uiPriority="70" w:unhideWhenUsed="0"/>
-    <w:lsdException w:name="Colorful Shading Accent 6" w:semiHidden="0" w:uiPriority="71" w:unhideWhenUsed="0"/>
-    <w:lsdException w:name="Colorful List Accent 6" w:semiHidden="0" w:uiPriority="72" w:unhideWhenUsed="0"/>
-    <w:lsdException w:name="Colorful Grid Accent 6" w:semiHidden="0" w:uiPriority="73" w:unhideWhenUsed="0"/>
-    <w:lsdException w:name="Subtle Emphasis" w:semiHidden="0" w:uiPriority="19" w:unhideWhenUsed="0" w:qFormat="1"/>
-    <w:lsdException w:name="Intense Emphasis" w:semiHidden="0" w:uiPriority="21" w:unhideWhenUsed="0" w:qFormat="1"/>
-    <w:lsdException w:name="Subtle Reference" w:semiHidden="0" w:uiPriority="31" w:unhideWhenUsed="0" w:qFormat="1"/>
-    <w:lsdException w:name="Intense Reference" w:semiHidden="0" w:uiPriority="32" w:unhideWhenUsed="0" w:qFormat="1"/>
-    <w:lsdException w:name="Book Title" w:semiHidden="0" w:uiPriority="33" w:unhideWhenUsed="0" w:qFormat="1"/>
-    <w:lsdException w:name="Bibliography" w:uiPriority="37"/>
-    <w:lsdException w:name="TOC Heading" w:uiPriority="39" w:qFormat="1"/>
-  </w:latentStyles>
-  <w:style w:type="paragraph" w:default="1" w:styleId="a">
-    <w:name w:val="Normal"/>
-    <w:qFormat/>
-  </w:style>
-  <w:style w:type="paragraph" w:styleId="1">
-    <w:name w:val="heading 1"/>
-    <w:basedOn w:val="a"/>
-    <w:next w:val="a"/>
-    <w:link w:val="10"/>
-    <w:uiPriority w:val="9"/>
-    <w:qFormat/>
-    <w:rsid w:val="00E62537"/>
-    <w:pPr>
-      <w:keepNext/>
-      <w:keepLines/>
-      <w:spacing w:before="240" w:after="0"/>
-      <w:outlineLvl w:val="0"/>
-    </w:pPr>
-    <w:rPr>
-      <w:rFonts w:asciiTheme="majorHAnsi" w:eastAsiaTheme="majorEastAsia" w:hAnsiTheme="majorHAnsi" w:cstheme="majorBidi"/>
-      <w:color w:val="2E74B5" w:themeColor="accent1" w:themeShade="BF"/>
-      <w:sz w:val="32"/>
-      <w:szCs w:val="32"/>
-    </w:rPr>
-  </w:style>
-  <w:style w:type="paragraph" w:styleId="2">
-    <w:name w:val="heading 2"/>
-    <w:basedOn w:val="a"/>
-    <w:next w:val="a"/>
-    <w:link w:val="20"/>
-    <w:uiPriority w:val="9"/>
-    <w:unhideWhenUsed/>
-    <w:qFormat/>
-    <w:rsid w:val="001242B9"/>
-    <w:pPr>
-      <w:keepNext/>
-      <w:keepLines/>
-      <w:spacing w:before="40" w:after="0"/>
-      <w:outlineLvl w:val="1"/>
-    </w:pPr>
-    <w:rPr>
-      <w:rFonts w:asciiTheme="majorHAnsi" w:eastAsiaTheme="majorEastAsia" w:hAnsiTheme="majorHAnsi" w:cstheme="majorBidi"/>
-      <w:color w:val="2E74B5" w:themeColor="accent1" w:themeShade="BF"/>
-      <w:sz w:val="26"/>
-      <w:szCs w:val="26"/>
-    </w:rPr>
-  </w:style>
-  <w:style w:type="character" w:default="1" w:styleId="a0">
-    <w:name w:val="Default Paragraph Font"/>
-    <w:uiPriority w:val="1"/>
-    <w:semiHidden/>
-    <w:unhideWhenUsed/>
-  </w:style>
-  <w:style w:type="table" w:default="1" w:styleId="a1">
-    <w:name w:val="Normal Table"/>
-    <w:uiPriority w:val="99"/>
-    <w:semiHidden/>
-    <w:unhideWhenUsed/>
-    <w:tblPr>
-      <w:tblInd w:w="0" w:type="dxa"/>
-      <w:tblCellMar>
-        <w:top w:w="0" w:type="dxa"/>
-        <w:left w:w="108" w:type="dxa"/>
-        <w:bottom w:w="0" w:type="dxa"/>
-        <w:right w:w="108" w:type="dxa"/>
-      </w:tblCellMar>
-    </w:tblPr>
-  </w:style>
-  <w:style w:type="numbering" w:default="1" w:styleId="a2">
-    <w:name w:val="No List"/>
-    <w:uiPriority w:val="99"/>
-    <w:semiHidden/>
-    <w:unhideWhenUsed/>
-  </w:style>
-  <w:style w:type="character" w:customStyle="1" w:styleId="10">
-    <w:name w:val="כותרת 1 תו"/>
-    <w:basedOn w:val="a0"/>
-    <w:link w:val="1"/>
-    <w:uiPriority w:val="9"/>
-    <w:rsid w:val="00E62537"/>
-    <w:rPr>
-      <w:rFonts w:asciiTheme="majorHAnsi" w:eastAsiaTheme="majorEastAsia" w:hAnsiTheme="majorHAnsi" w:cstheme="majorBidi"/>
-      <w:color w:val="2E74B5" w:themeColor="accent1" w:themeShade="BF"/>
-      <w:sz w:val="32"/>
-      <w:szCs w:val="32"/>
-    </w:rPr>
-  </w:style>
-  <w:style w:type="paragraph" w:styleId="a3">
-    <w:name w:val="TOC Heading"/>
-    <w:basedOn w:val="1"/>
-    <w:next w:val="a"/>
-    <w:uiPriority w:val="39"/>
-    <w:unhideWhenUsed/>
-    <w:qFormat/>
-    <w:rsid w:val="00E62537"/>
-    <w:pPr>
-      <w:outlineLvl w:val="9"/>
-    </w:pPr>
-    <w:rPr>
-      <w:lang w:bidi="ar-SA"/>
-    </w:rPr>
-  </w:style>
-  <w:style w:type="paragraph" w:styleId="TOC1">
-    <w:name w:val="toc 1"/>
-    <w:basedOn w:val="a"/>
-    <w:next w:val="a"/>
-    <w:autoRedefine/>
-    <w:uiPriority w:val="39"/>
-    <w:unhideWhenUsed/>
-    <w:rsid w:val="004D1559"/>
-    <w:pPr>
-      <w:tabs>
-        <w:tab w:val="right" w:leader="dot" w:pos="8630"/>
-      </w:tabs>
-      <w:bidi/>
-      <w:spacing w:after="100"/>
-    </w:pPr>
-  </w:style>
-  <w:style w:type="character" w:styleId="Hyperlink">
-    <w:name w:val="Hyperlink"/>
-    <w:basedOn w:val="a0"/>
-    <w:uiPriority w:val="99"/>
-    <w:unhideWhenUsed/>
-    <w:rsid w:val="00E62537"/>
-    <w:rPr>
-      <w:color w:val="0563C1" w:themeColor="hyperlink"/>
-      <w:u w:val="single"/>
-    </w:rPr>
-  </w:style>
-  <w:style w:type="character" w:customStyle="1" w:styleId="20">
-    <w:name w:val="כותרת 2 תו"/>
-    <w:basedOn w:val="a0"/>
-    <w:link w:val="2"/>
-    <w:uiPriority w:val="9"/>
-    <w:rsid w:val="001242B9"/>
-    <w:rPr>
-      <w:rFonts w:asciiTheme="majorHAnsi" w:eastAsiaTheme="majorEastAsia" w:hAnsiTheme="majorHAnsi" w:cstheme="majorBidi"/>
-      <w:color w:val="2E74B5" w:themeColor="accent1" w:themeShade="BF"/>
-      <w:sz w:val="26"/>
-      <w:szCs w:val="26"/>
-    </w:rPr>
-  </w:style>
-  <w:style w:type="paragraph" w:styleId="TOC2">
-    <w:name w:val="toc 2"/>
-    <w:basedOn w:val="a"/>
-    <w:next w:val="a"/>
-    <w:autoRedefine/>
-    <w:uiPriority w:val="39"/>
-    <w:unhideWhenUsed/>
-    <w:rsid w:val="001242B9"/>
-    <w:pPr>
-      <w:spacing w:after="100"/>
-      <w:ind w:left="220"/>
-    </w:pPr>
-  </w:style>
-  <w:style w:type="paragraph" w:styleId="a4">
-    <w:name w:val="List Paragraph"/>
-    <w:basedOn w:val="a"/>
-    <w:uiPriority w:val="34"/>
-    <w:qFormat/>
-    <w:rsid w:val="00BE44A6"/>
-    <w:pPr>
-      <w:bidi/>
-      <w:spacing w:after="0" w:line="240" w:lineRule="auto"/>
-      <w:ind w:left="720"/>
-      <w:contextualSpacing/>
-    </w:pPr>
-    <w:rPr>
-      <w:rFonts w:ascii="David" w:eastAsia="Calibri" w:hAnsi="David" w:cs="David"/>
-      <w:sz w:val="24"/>
-      <w:szCs w:val="24"/>
-    </w:rPr>
-  </w:style>
-  <w:style w:type="paragraph" w:styleId="a5">
-    <w:name w:val="Balloon Text"/>
-    <w:basedOn w:val="a"/>
-    <w:link w:val="a6"/>
-    <w:uiPriority w:val="99"/>
-    <w:semiHidden/>
-    <w:unhideWhenUsed/>
-    <w:rsid w:val="00FE57B8"/>
-    <w:pPr>
-      <w:spacing w:after="0" w:line="240" w:lineRule="auto"/>
-    </w:pPr>
-    <w:rPr>
-      <w:rFonts w:ascii="Tahoma" w:hAnsi="Tahoma" w:cs="Tahoma"/>
-      <w:sz w:val="16"/>
-      <w:szCs w:val="16"/>
-    </w:rPr>
-  </w:style>
-  <w:style w:type="character" w:customStyle="1" w:styleId="a6">
-    <w:name w:val="טקסט בלונים תו"/>
-    <w:basedOn w:val="a0"/>
-    <w:link w:val="a5"/>
-    <w:uiPriority w:val="99"/>
-    <w:semiHidden/>
-    <w:rsid w:val="00FE57B8"/>
-    <w:rPr>
-      <w:rFonts w:ascii="Tahoma" w:hAnsi="Tahoma" w:cs="Tahoma"/>
-      <w:sz w:val="16"/>
-      <w:szCs w:val="16"/>
-    </w:rPr>
-  </w:style>
-</w:styles>
-</file>
-
-<file path=word/stylesWithEffects.xml><?xml version="1.0" encoding="utf-8"?>
-<w:styles xmlns:wpc="http://schemas.microsoft.com/office/word/2010/wordprocessingCanvas" xmlns:mc="http://schemas.openxmlformats.org/markup-compatibility/2006" xmlns:o="urn:schemas-microsoft-com:office:office" xmlns:r="http://schemas.openxmlformats.org/officeDocument/2006/relationships" xmlns:m="http://schemas.openxmlformats.org/officeDocument/2006/math" xmlns:v="urn:schemas-microsoft-com:vml" xmlns:wp14="http://schemas.microsoft.com/office/word/2010/wordprocessingDrawing" xmlns:wp="http://schemas.openxmlformats.org/drawingml/2006/wordprocessingDrawing" xmlns:w10="urn:schemas-microsoft-com:office:word" xmlns:w="http://schemas.openxmlformats.org/wordprocessingml/2006/main" xmlns:w14="http://schemas.microsoft.com/office/word/2010/wordml" xmlns:wpg="http://schemas.microsoft.com/office/word/2010/wordprocessingGroup" xmlns:wpi="http://schemas.microsoft.com/office/word/2010/wordprocessingInk" xmlns:wne="http://schemas.microsoft.com/office/word/2006/wordml" xmlns:wps="http://schemas.microsoft.com/office/word/2010/wordprocessingShape" mc:Ignorable="w14 wp14">
-  <w:docDefaults>
-    <w:rPrDefault>
-      <w:rPr>
-        <w:rFonts w:asciiTheme="minorHAnsi" w:eastAsiaTheme="minorHAnsi" w:hAnsiTheme="minorHAnsi" w:cstheme="minorBidi"/>
-        <w:sz w:val="22"/>
-        <w:szCs w:val="22"/>
-        <w:lang w:val="en-US" w:eastAsia="en-US" w:bidi="he-IL"/>
-      </w:rPr>
-    </w:rPrDefault>
-    <w:pPrDefault>
-      <w:pPr>
-        <w:spacing w:after="160" w:line="259" w:lineRule="auto"/>
-      </w:pPr>
-    </w:pPrDefault>
-  </w:docDefaults>
-  <w:latentStyles w:defLockedState="0" w:defUIPriority="99" w:defSemiHidden="1" w:defUnhideWhenUsed="1" w:defQFormat="0" w:count="267">
-    <w:lsdException w:name="Normal" w:semiHidden="0" w:uiPriority="0" w:unhideWhenUsed="0" w:qFormat="1"/>
-    <w:lsdException w:name="heading 1" w:semiHidden="0" w:uiPriority="9" w:unhideWhenUsed="0" w:qFormat="1"/>
-    <w:lsdException w:name="heading 2" w:uiPriority="9" w:qFormat="1"/>
-    <w:lsdException w:name="heading 3" w:uiPriority="9" w:qFormat="1"/>
-    <w:lsdException w:name="heading 4" w:uiPriority="9" w:qFormat="1"/>
-    <w:lsdException w:name="heading 5" w:uiPriority="9" w:qFormat="1"/>
-    <w:lsdException w:name="heading 6" w:uiPriority="9" w:qFormat="1"/>
-    <w:lsdException w:name="heading 7" w:uiPriority="9" w:qFormat="1"/>
-    <w:lsdException w:name="heading 8" w:uiPriority="9" w:qFormat="1"/>
-    <w:lsdException w:name="heading 9" w:uiPriority="9" w:qFormat="1"/>
-    <w:lsdException w:name="toc 1" w:uiPriority="39"/>
-    <w:lsdException w:name="toc 2" w:uiPriority="39"/>
-    <w:lsdException w:name="toc 3" w:uiPriority="39"/>
-    <w:lsdException w:name="toc 4" w:uiPriority="39"/>
-    <w:lsdException w:name="toc 5" w:uiPriority="39"/>
-    <w:lsdException w:name="toc 6" w:uiPriority="39"/>
-    <w:lsdException w:name="toc 7" w:uiPriority="39"/>
-    <w:lsdException w:name="toc 8" w:uiPriority="39"/>
-    <w:lsdException w:name="toc 9" w:uiPriority="39"/>
-    <w:lsdException w:name="caption" w:uiPriority="35" w:qFormat="1"/>
-    <w:lsdException w:name="Title" w:semiHidden="0" w:uiPriority="10" w:unhideWhenUsed="0" w:qFormat="1"/>
-    <w:lsdException w:name="Default Paragraph Font" w:uiPriority="1"/>
-    <w:lsdException w:name="Subtitle" w:semiHidden="0" w:uiPriority="11" w:unhideWhenUsed="0" w:qFormat="1"/>
-    <w:lsdException w:name="Strong" w:semiHidden="0" w:uiPriority="22" w:unhideWhenUsed="0" w:qFormat="1"/>
-    <w:lsdException w:name="Emphasis" w:semiHidden="0" w:uiPriority="20" w:unhideWhenUsed="0" w:qFormat="1"/>
-    <w:lsdException w:name="Table Grid" w:semiHidden="0" w:uiPriority="39" w:unhideWhenUsed="0"/>
-    <w:lsdException w:name="Placeholder Text" w:unhideWhenUsed="0"/>
-    <w:lsdException w:name="No Spacing" w:semiHidden="0" w:uiPriority="1" w:unhideWhenUsed="0" w:qFormat="1"/>
-    <w:lsdException w:name="Light Shading" w:semiHidden="0" w:uiPriority="60" w:unhideWhenUsed="0"/>
-    <w:lsdException w:name="Light List" w:semiHidden="0" w:uiPriority="61" w:unhideWhenUsed="0"/>
-    <w:lsdException w:name="Light Grid" w:semiHidden="0" w:uiPriority="62" w:unhideWhenUsed="0"/>
-    <w:lsdException w:name="Medium Shading 1" w:semiHidden="0" w:uiPriority="63" w:unhideWhenUsed="0"/>
-    <w:lsdException w:name="Medium Shading 2" w:semiHidden="0" w:uiPriority="64" w:unhideWhenUsed="0"/>
-    <w:lsdException w:name="Medium List 1" w:semiHidden="0" w:uiPriority="65" w:unhideWhenUsed="0"/>
-    <w:lsdException w:name="Medium List 2" w:semiHidden="0" w:uiPriority="66" w:unhideWhenUsed="0"/>
-    <w:lsdException w:name="Medium Grid 1" w:semiHidden="0" w:uiPriority="67" w:unhideWhenUsed="0"/>
-    <w:lsdException w:name="Medium Grid 2" w:semiHidden="0" w:uiPriority="68" w:unhideWhenUsed="0"/>
-    <w:lsdException w:name="Medium Grid 3" w:semiHidden="0" w:uiPriority="69" w:unhideWhenUsed="0"/>
-    <w:lsdException w:name="Dark List" w:semiHidden="0" w:uiPriority="70" w:unhideWhenUsed="0"/>
-    <w:lsdException w:name="Colorful Shading" w:semiHidden="0" w:uiPriority="71" w:unhideWhenUsed="0"/>
-    <w:lsdException w:name="Colorful List" w:semiHidden="0" w:uiPriority="72" w:unhideWhenUsed="0"/>
-    <w:lsdException w:name="Colorful Grid" w:semiHidden="0" w:uiPriority="73" w:unhideWhenUsed="0"/>
-    <w:lsdException w:name="Light Shading Accent 1" w:semiHidden="0" w:uiPriority="60" w:unhideWhenUsed="0"/>
-    <w:lsdException w:name="Light List Accent 1" w:semiHidden="0" w:uiPriority="61" w:unhideWhenUsed="0"/>
-    <w:lsdException w:name="Light Grid Accent 1" w:semiHidden="0" w:uiPriority="62" w:unhideWhenUsed="0"/>
-    <w:lsdException w:name="Medium Shading 1 Accent 1" w:semiHidden="0" w:uiPriority="63" w:unhideWhenUsed="0"/>
-    <w:lsdException w:name="Medium Shading 2 Accent 1" w:semiHidden="0" w:uiPriority="64" w:unhideWhenUsed="0"/>
-    <w:lsdException w:name="Medium List 1 Accent 1" w:semiHidden="0" w:uiPriority="65" w:unhideWhenUsed="0"/>
-    <w:lsdException w:name="Revision" w:unhideWhenUsed="0"/>
-    <w:lsdException w:name="List Paragraph" w:semiHidden="0" w:uiPriority="34" w:unhideWhenUsed="0" w:qFormat="1"/>
-    <w:lsdException w:name="Quote" w:semiHidden="0" w:uiPriority="29" w:unhideWhenUsed="0" w:qFormat="1"/>
-    <w:lsdException w:name="Intense Quote" w:semiHidden="0" w:uiPriority="30" w:unhideWhenUsed="0" w:qFormat="1"/>
-    <w:lsdException w:name="Medium List 2 Accent 1" w:semiHidden="0" w:uiPriority="66" w:unhideWhenUsed="0"/>
-    <w:lsdException w:name="Medium Grid 1 Accent 1" w:semiHidden="0" w:uiPriority="67" w:unhideWhenUsed="0"/>
-    <w:lsdException w:name="Medium Grid 2 Accent 1" w:semiHidden="0" w:uiPriority="68" w:unhideWhenUsed="0"/>
-    <w:lsdException w:name="Medium Grid 3 Accent 1" w:semiHidden="0" w:uiPriority="69" w:unhideWhenUsed="0"/>
-    <w:lsdException w:name="Dark List Accent 1" w:semiHidden="0" w:uiPriority="70" w:unhideWhenUsed="0"/>
-    <w:lsdException w:name="Colorful Shading Accent 1" w:semiHidden="0" w:uiPriority="71" w:unhideWhenUsed="0"/>
-    <w:lsdException w:name="Colorful List Accent 1" w:semiHidden="0" w:uiPriority="72" w:unhideWhenUsed="0"/>
-    <w:lsdException w:name="Colorful Grid Accent 1" w:semiHidden="0" w:uiPriority="73" w:unhideWhenUsed="0"/>
-    <w:lsdException w:name="Light Shading Accent 2" w:semiHidden="0" w:uiPriority="60" w:unhideWhenUsed="0"/>
-    <w:lsdException w:name="Light List Accent 2" w:semiHidden="0" w:uiPriority="61" w:unhideWhenUsed="0"/>
-    <w:lsdException w:name="Light Grid Accent 2" w:semiHidden="0" w:uiPriority="62" w:unhideWhenUsed="0"/>
-    <w:lsdException w:name="Medium Shading 1 Accent 2" w:semiHidden="0" w:uiPriority="63" w:unhideWhenUsed="0"/>
-    <w:lsdException w:name="Medium Shading 2 Accent 2" w:semiHidden="0" w:uiPriority="64" w:unhideWhenUsed="0"/>
-    <w:lsdException w:name="Medium List 1 Accent 2" w:semiHidden="0" w:uiPriority="65" w:unhideWhenUsed="0"/>
-    <w:lsdException w:name="Medium List 2 Accent 2" w:semiHidden="0" w:uiPriority="66" w:unhideWhenUsed="0"/>
-    <w:lsdException w:name="Medium Grid 1 Accent 2" w:semiHidden="0" w:uiPriority="67" w:unhideWhenUsed="0"/>
-    <w:lsdException w:name="Medium Grid 2 Accent 2" w:semiHidden="0" w:uiPriority="68" w:unhideWhenUsed="0"/>
-    <w:lsdException w:name="Medium Grid 3 Accent 2" w:semiHidden="0" w:uiPriority="69" w:unhideWhenUsed="0"/>
-    <w:lsdException w:name="Dark List Accent 2" w:semiHidden="0" w:uiPriority="70" w:unhideWhenUsed="0"/>
-    <w:lsdException w:name="Colorful Shading Accent 2" w:semiHidden="0" w:uiPriority="71" w:unhideWhenUsed="0"/>
-    <w:lsdException w:name="Colorful List Accent 2" w:semiHidden="0" w:uiPriority="72" w:unhideWhenUsed="0"/>
-    <w:lsdException w:name="Colorful Grid Accent 2" w:semiHidden="0" w:uiPriority="73" w:unhideWhenUsed="0"/>
-    <w:lsdException w:name="Light Shading Accent 3" w:semiHidden="0" w:uiPriority="60" w:unhideWhenUsed="0"/>
-    <w:lsdException w:name="Light List Accent 3" w:semiHidden="0" w:uiPriority="61" w:unhideWhenUsed="0"/>
-    <w:lsdException w:name="Light Grid Accent 3" w:semiHidden="0" w:uiPriority="62" w:unhideWhenUsed="0"/>
-    <w:lsdException w:name="Medium Shading 1 Accent 3" w:semiHidden="0" w:uiPriority="63" w:unhideWhenUsed="0"/>
-    <w:lsdException w:name="Medium Shading 2 Accent 3" w:semiHidden="0" w:uiPriority="64" w:unhideWhenUsed="0"/>
-    <w:lsdException w:name="Medium List 1 Accent 3" w:semiHidden="0" w:uiPriority="65" w:unhideWhenUsed="0"/>
-    <w:lsdException w:name="Medium List 2 Accent 3" w:semiHidden="0" w:uiPriority="66" w:unhideWhenUsed="0"/>
-    <w:lsdException w:name="Medium Grid 1 Accent 3" w:semiHidden="0" w:uiPriority="67" w:unhideWhenUsed="0"/>
-    <w:lsdException w:name="Medium Grid 2 Accent 3" w:semiHidden="0" w:uiPriority="68" w:unhideWhenUsed="0"/>
-    <w:lsdException w:name="Medium Grid 3 Accent 3" w:semiHidden="0" w:uiPriority="69" w:unhideWhenUsed="0"/>
-    <w:lsdException w:name="Dark List Accent 3" w:semiHidden="0" w:uiPriority="70" w:unhideWhenUsed="0"/>
-    <w:lsdException w:name="Colorful Shading Accent 3" w:semiHidden="0" w:uiPriority="71" w:unhideWhenUsed="0"/>
-    <w:lsdException w:name="Colorful List Accent 3" w:semiHidden="0" w:uiPriority="72" w:unhideWhenUsed="0"/>
-    <w:lsdException w:name="Colorful Grid Accent 3" w:semiHidden="0" w:uiPriority="73" w:unhideWhenUsed="0"/>
-    <w:lsdException w:name="Light Shading Accent 4" w:semiHidden="0" w:uiPriority="60" w:unhideWhenUsed="0"/>
-    <w:lsdException w:name="Light List Accent 4" w:semiHidden="0" w:uiPriority="61" w:unhideWhenUsed="0"/>
-    <w:lsdException w:name="Light Grid Accent 4" w:semiHidden="0" w:uiPriority="62" w:unhideWhenUsed="0"/>
-    <w:lsdException w:name="Medium Shading 1 Accent 4" w:semiHidden="0" w:uiPriority="63" w:unhideWhenUsed="0"/>
-    <w:lsdException w:name="Medium Shading 2 Accent 4" w:semiHidden="0" w:uiPriority="64" w:unhideWhenUsed="0"/>
-    <w:lsdException w:name="Medium List 1 Accent 4" w:semiHidden="0" w:uiPriority="65" w:unhideWhenUsed="0"/>
-    <w:lsdException w:name="Medium List 2 Accent 4" w:semiHidden="0" w:uiPriority="66" w:unhideWhenUsed="0"/>
-    <w:lsdException w:name="Medium Grid 1 Accent 4" w:semiHidden="0" w:uiPriority="67" w:unhideWhenUsed="0"/>
-    <w:lsdException w:name="Medium Grid 2 Accent 4" w:semiHidden="0" w:uiPriority="68" w:unhideWhenUsed="0"/>
-    <w:lsdException w:name="Medium Grid 3 Accent 4" w:semiHidden="0" w:uiPriority="69" w:unhideWhenUsed="0"/>
-    <w:lsdException w:name="Dark List Accent 4" w:semiHidden="0" w:uiPriority="70" w:unhideWhenUsed="0"/>
-    <w:lsdException w:name="Colorful Shading Accent 4" w:semiHidden="0" w:uiPriority="71" w:unhideWhenUsed="0"/>
-    <w:lsdException w:name="Colorful List Accent 4" w:semiHidden="0" w:uiPriority="72" w:unhideWhenUsed="0"/>
-    <w:lsdException w:name="Colorful Grid Accent 4" w:semiHidden="0" w:uiPriority="73" w:unhideWhenUsed="0"/>
-    <w:lsdException w:name="Light Shading Accent 5" w:semiHidden="0" w:uiPriority="60" w:unhideWhenUsed="0"/>
-    <w:lsdException w:name="Light List Accent 5" w:semiHidden="0" w:uiPriority="61" w:unhideWhenUsed="0"/>
-    <w:lsdException w:name="Light Grid Accent 5" w:semiHidden="0" w:uiPriority="62" w:unhideWhenUsed="0"/>
-    <w:lsdException w:name="Medium Shading 1 Accent 5" w:semiHidden="0" w:uiPriority="63" w:unhideWhenUsed="0"/>
-    <w:lsdException w:name="Medium Shading 2 Accent 5" w:semiHidden="0" w:uiPriority="64" w:unhideWhenUsed="0"/>
-    <w:lsdException w:name="Medium List 1 Accent 5" w:semiHidden="0" w:uiPriority="65" w:unhideWhenUsed="0"/>
-    <w:lsdException w:name="Medium List 2 Accent 5" w:semiHidden="0" w:uiPriority="66" w:unhideWhenUsed="0"/>
-    <w:lsdException w:name="Medium Grid 1 Accent 5" w:semiHidden="0" w:uiPriority="67" w:unhideWhenUsed="0"/>
-    <w:lsdException w:name="Medium Grid 2 Accent 5" w:semiHidden="0" w:uiPriority="68" w:unhideWhenUsed="0"/>
-    <w:lsdException w:name="Medium Grid 3 Accent 5" w:semiHidden="0" w:uiPriority="69" w:unhideWhenUsed="0"/>
-    <w:lsdException w:name="Dark List Accent 5" w:semiHidden="0" w:uiPriority="70" w:unhideWhenUsed="0"/>
-    <w:lsdException w:name="Colorful Shading Accent 5" w:semiHidden="0" w:uiPriority="71" w:unhideWhenUsed="0"/>
-    <w:lsdException w:name="Colorful List Accent 5" w:semiHidden="0" w:uiPriority="72" w:unhideWhenUsed="0"/>
-    <w:lsdException w:name="Colorful Grid Accent 5" w:semiHidden="0" w:uiPriority="73" w:unhideWhenUsed="0"/>
-    <w:lsdException w:name="Light Shading Accent 6" w:semiHidden="0" w:uiPriority="60" w:unhideWhenUsed="0"/>
-    <w:lsdException w:name="Light List Accent 6" w:semiHidden="0" w:uiPriority="61" w:unhideWhenUsed="0"/>
-    <w:lsdException w:name="Light Grid Accent 6" w:semiHidden="0" w:uiPriority="62" w:unhideWhenUsed="0"/>
-    <w:lsdException w:name="Medium Shading 1 Accent 6" w:semiHidden="0" w:uiPriority="63" w:unhideWhenUsed="0"/>
-    <w:lsdException w:name="Medium Shading 2 Accent 6" w:semiHidden="0" w:uiPriority="64" w:unhideWhenUsed="0"/>
-    <w:lsdException w:name="Medium List 1 Accent 6" w:semiHidden="0" w:uiPriority="65" w:unhideWhenUsed="0"/>
-    <w:lsdException w:name="Medium List 2 Accent 6" w:semiHidden="0" w:uiPriority="66" w:unhideWhenUsed="0"/>
-    <w:lsdException w:name="Medium Grid 1 Accent 6" w:semiHidden="0" w:uiPriority="67" w:unhideWhenUsed="0"/>
-    <w:lsdException w:name="Medium Grid 2 Accent 6" w:semiHidden="0" w:uiPriority="68" w:unhideWhenUsed="0"/>
-    <w:lsdException w:name="Medium Grid 3 Accent 6" w:semiHidden="0" w:uiPriority="69" w:unhideWhenUsed="0"/>
-    <w:lsdException w:name="Dark List Accent 6" w:semiHidden="0" w:uiPriority="70" w:unhideWhenUsed="0"/>
-    <w:lsdException w:name="Colorful Shading Accent 6" w:semiHidden="0" w:uiPriority="71" w:unhideWhenUsed="0"/>
-    <w:lsdException w:name="Colorful List Accent 6" w:semiHidden="0" w:uiPriority="72" w:unhideWhenUsed="0"/>
-    <w:lsdException w:name="Colorful Grid Accent 6" w:semiHidden="0" w:uiPriority="73" w:unhideWhenUsed="0"/>
-    <w:lsdException w:name="Subtle Emphasis" w:semiHidden="0" w:uiPriority="19" w:unhideWhenUsed="0" w:qFormat="1"/>
-    <w:lsdException w:name="Intense Emphasis" w:semiHidden="0" w:uiPriority="21" w:unhideWhenUsed="0" w:qFormat="1"/>
-    <w:lsdException w:name="Subtle Reference" w:semiHidden="0" w:uiPriority="31" w:unhideWhenUsed="0" w:qFormat="1"/>
-    <w:lsdException w:name="Intense Reference" w:semiHidden="0" w:uiPriority="32" w:unhideWhenUsed="0" w:qFormat="1"/>
-    <w:lsdException w:name="Book Title" w:semiHidden="0" w:uiPriority="33" w:unhideWhenUsed="0" w:qFormat="1"/>
-    <w:lsdException w:name="Bibliography" w:uiPriority="37"/>
-    <w:lsdException w:name="TOC Heading" w:uiPriority="39" w:qFormat="1"/>
+  <w:latentStyles w:defLockedState="0" w:defUIPriority="99" w:defSemiHidden="0" w:defUnhideWhenUsed="0" w:defQFormat="0" w:count="371">
+    <w:lsdException w:name="Normal" w:uiPriority="0" w:qFormat="1"/>
+    <w:lsdException w:name="heading 1" w:uiPriority="9" w:qFormat="1"/>
+    <w:lsdException w:name="heading 2" w:semiHidden="1" w:uiPriority="9" w:unhideWhenUsed="1" w:qFormat="1"/>
+    <w:lsdException w:name="heading 3" w:semiHidden="1" w:uiPriority="9" w:unhideWhenUsed="1" w:qFormat="1"/>
+    <w:lsdException w:name="heading 4" w:semiHidden="1" w:uiPriority="9" w:unhideWhenUsed="1" w:qFormat="1"/>
+    <w:lsdException w:name="heading 5" w:semiHidden="1" w:uiPriority="9" w:unhideWhenUsed="1" w:qFormat="1"/>
+    <w:lsdException w:name="heading 6" w:semiHidden="1" w:uiPriority="9" w:unhideWhenUsed="1" w:qFormat="1"/>
+    <w:lsdException w:name="heading 7" w:semiHidden="1" w:uiPriority="9" w:unhideWhenUsed="1" w:qFormat="1"/>
+    <w:lsdException w:name="heading 8" w:semiHidden="1" w:uiPriority="9" w:unhideWhenUsed="1" w:qFormat="1"/>
+    <w:lsdException w:name="heading 9" w:semiHidden="1" w:uiPriority="9" w:unhideWhenUsed="1" w:qFormat="1"/>
+    <w:lsdException w:name="index 1" w:semiHidden="1" w:unhideWhenUsed="1"/>
+    <w:lsdException w:name="index 2" w:semiHidden="1" w:unhideWhenUsed="1"/>
+    <w:lsdException w:name="index 3" w:semiHidden="1" w:unhideWhenUsed="1"/>
+    <w:lsdException w:name="index 4" w:semiHidden="1" w:unhideWhenUsed="1"/>
+    <w:lsdException w:name="index 5" w:semiHidden="1" w:unhideWhenUsed="1"/>
+    <w:lsdException w:name="index 6" w:semiHidden="1" w:unhideWhenUsed="1"/>
+    <w:lsdException w:name="index 7" w:semiHidden="1" w:unhideWhenUsed="1"/>
+    <w:lsdException w:name="index 8" w:semiHidden="1" w:unhideWhenUsed="1"/>
+    <w:lsdException w:name="index 9" w:semiHidden="1" w:unhideWhenUsed="1"/>
+    <w:lsdException w:name="toc 1" w:semiHidden="1" w:uiPriority="39" w:unhideWhenUsed="1"/>
+    <w:lsdException w:name="toc 2" w:semiHidden="1" w:uiPriority="39" w:unhideWhenUsed="1"/>
+    <w:lsdException w:name="toc 3" w:semiHidden="1" w:uiPriority="39" w:unhideWhenUsed="1"/>
+    <w:lsdException w:name="toc 4" w:semiHidden="1" w:uiPriority="39" w:unhideWhenUsed="1"/>
+    <w:lsdException w:name="toc 5" w:semiHidden="1" w:uiPriority="39" w:unhideWhenUsed="1"/>
+    <w:lsdException w:name="toc 6" w:semiHidden="1" w:uiPriority="39" w:unhideWhenUsed="1"/>
+    <w:lsdException w:name="toc 7" w:semiHidden="1" w:uiPriority="39" w:unhideWhenUsed="1"/>
+    <w:lsdException w:name="toc 8" w:semiHidden="1" w:uiPriority="39" w:unhideWhenUsed="1"/>
+    <w:lsdException w:name="toc 9" w:semiHidden="1" w:uiPriority="39" w:unhideWhenUsed="1"/>
+    <w:lsdException w:name="Normal Indent" w:semiHidden="1" w:unhideWhenUsed="1"/>
+    <w:lsdException w:name="footnote text" w:semiHidden="1" w:unhideWhenUsed="1"/>
+    <w:lsdException w:name="annotation text" w:semiHidden="1" w:unhideWhenUsed="1"/>
+    <w:lsdException w:name="header" w:semiHidden="1" w:unhideWhenUsed="1"/>
+    <w:lsdException w:name="footer" w:semiHidden="1" w:unhideWhenUsed="1"/>
+    <w:lsdException w:name="index heading" w:semiHidden="1" w:unhideWhenUsed="1"/>
+    <w:lsdException w:name="caption" w:semiHidden="1" w:uiPriority="35" w:unhideWhenUsed="1" w:qFormat="1"/>
+    <w:lsdException w:name="table of figures" w:semiHidden="1" w:unhideWhenUsed="1"/>
+    <w:lsdException w:name="envelope address" w:semiHidden="1" w:unhideWhenUsed="1"/>
+    <w:lsdException w:name="envelope return" w:semiHidden="1" w:unhideWhenUsed="1"/>
+    <w:lsdException w:name="footnote reference" w:semiHidden="1" w:unhideWhenUsed="1"/>
+    <w:lsdException w:name="annotation reference" w:semiHidden="1" w:unhideWhenUsed="1"/>
+    <w:lsdException w:name="line number" w:semiHidden="1" w:unhideWhenUsed="1"/>
+    <w:lsdException w:name="page number" w:semiHidden="1" w:unhideWhenUsed="1"/>
+    <w:lsdException w:name="endnote reference" w:semiHidden="1" w:unhideWhenUsed="1"/>
+    <w:lsdException w:name="endnote text" w:semiHidden="1" w:unhideWhenUsed="1"/>
+    <w:lsdException w:name="table of authorities" w:semiHidden="1" w:unhideWhenUsed="1"/>
+    <w:lsdException w:name="macro" w:semiHidden="1" w:unhideWhenUsed="1"/>
+    <w:lsdException w:name="toa heading" w:semiHidden="1" w:unhideWhenUsed="1"/>
+    <w:lsdException w:name="List" w:semiHidden="1" w:unhideWhenUsed="1"/>
+    <w:lsdException w:name="List Bullet" w:semiHidden="1" w:unhideWhenUsed="1"/>
+    <w:lsdException w:name="List Number" w:semiHidden="1" w:unhideWhenUsed="1"/>
+    <w:lsdException w:name="List 2" w:semiHidden="1" w:unhideWhenUsed="1"/>
+    <w:lsdException w:name="List 3" w:semiHidden="1" w:unhideWhenUsed="1"/>
+    <w:lsdException w:name="List 4" w:semiHidden="1" w:unhideWhenUsed="1"/>
+    <w:lsdException w:name="List 5" w:semiHidden="1" w:unhideWhenUsed="1"/>
+    <w:lsdException w:name="List Bullet 2" w:semiHidden="1" w:unhideWhenUsed="1"/>
+    <w:lsdException w:name="List Bullet 3" w:semiHidden="1" w:unhideWhenUsed="1"/>
+    <w:lsdException w:name="List Bullet 4" w:semiHidden="1" w:unhideWhenUsed="1"/>
+    <w:lsdException w:name="List Bullet 5" w:semiHidden="1" w:unhideWhenUsed="1"/>
+    <w:lsdException w:name="List Number 2" w:semiHidden="1" w:unhideWhenUsed="1"/>
+    <w:lsdException w:name="List Number 3" w:semiHidden="1" w:unhideWhenUsed="1"/>
+    <w:lsdException w:name="List Number 4" w:semiHidden="1" w:unhideWhenUsed="1"/>
+    <w:lsdException w:name="List Number 5" w:semiHidden="1" w:unhideWhenUsed="1"/>
+    <w:lsdException w:name="Title" w:uiPriority="10" w:qFormat="1"/>
+    <w:lsdException w:name="Closing" w:semiHidden="1" w:unhideWhenUsed="1"/>
+    <w:lsdException w:name="Signature" w:semiHidden="1" w:unhideWhenUsed="1"/>
+    <w:lsdException w:name="Default Paragraph Font" w:semiHidden="1" w:uiPriority="1" w:unhideWhenUsed="1"/>
+    <w:lsdException w:name="Body Text" w:semiHidden="1" w:unhideWhenUsed="1"/>
+    <w:lsdException w:name="Body Text Indent" w:semiHidden="1" w:unhideWhenUsed="1"/>
+    <w:lsdException w:name="List Continue" w:semiHidden="1" w:unhideWhenUsed="1"/>
+    <w:lsdException w:name="List Continue 2" w:semiHidden="1" w:unhideWhenUsed="1"/>
+    <w:lsdException w:name="List Continue 3" w:semiHidden="1" w:unhideWhenUsed="1"/>
+    <w:lsdException w:name="List Continue 4" w:semiHidden="1" w:unhideWhenUsed="1"/>
+    <w:lsdException w:name="List Continue 5" w:semiHidden="1" w:unhideWhenUsed="1"/>
+    <w:lsdException w:name="Message Header" w:semiHidden="1" w:unhideWhenUsed="1"/>
+    <w:lsdException w:name="Subtitle" w:uiPriority="11" w:qFormat="1"/>
+    <w:lsdException w:name="Salutation" w:semiHidden="1" w:unhideWhenUsed="1"/>
+    <w:lsdException w:name="Date" w:semiHidden="1" w:unhideWhenUsed="1"/>
+    <w:lsdException w:name="Body Text First Indent" w:semiHidden="1" w:unhideWhenUsed="1"/>
+    <w:lsdException w:name="Body Text First Indent 2" w:semiHidden="1" w:unhideWhenUsed="1"/>
+    <w:lsdException w:name="Note Heading" w:semiHidden="1" w:unhideWhenUsed="1"/>
+    <w:lsdException w:name="Body Text 2" w:semiHidden="1" w:unhideWhenUsed="1"/>
+    <w:lsdException w:name="Body Text 3" w:semiHidden="1" w:unhideWhenUsed="1"/>
+    <w:lsdException w:name="Body Text Indent 2" w:semiHidden="1" w:unhideWhenUsed="1"/>
+    <w:lsdException w:name="Body Text Indent 3" w:semiHidden="1" w:unhideWhenUsed="1"/>
+    <w:lsdException w:name="Block Text" w:semiHidden="1" w:unhideWhenUsed="1"/>
+    <w:lsdException w:name="Hyperlink" w:semiHidden="1" w:unhideWhenUsed="1"/>
+    <w:lsdException w:name="FollowedHyperlink" w:semiHidden="1" w:unhideWhenUsed="1"/>
+    <w:lsdException w:name="Strong" w:uiPriority="22" w:qFormat="1"/>
+    <w:lsdException w:name="Emphasis" w:uiPriority="20" w:qFormat="1"/>
+    <w:lsdException w:name="Document Map" w:semiHidden="1" w:unhideWhenUsed="1"/>
+    <w:lsdException w:name="Plain Text" w:semiHidden="1" w:unhideWhenUsed="1"/>
+    <w:lsdException w:name="E-mail Signature" w:semiHidden="1" w:unhideWhenUsed="1"/>
+    <w:lsdException w:name="HTML Top of Form" w:semiHidden="1" w:unhideWhenUsed="1"/>
+    <w:lsdException w:name="HTML Bottom of Form" w:semiHidden="1" w:unhideWhenUsed="1"/>
+    <w:lsdException w:name="Normal (Web)" w:semiHidden="1" w:unhideWhenUsed="1"/>
+    <w:lsdException w:name="HTML Acronym" w:semiHidden="1" w:unhideWhenUsed="1"/>
+    <w:lsdException w:name="HTML Address" w:semiHidden="1" w:unhideWhenUsed="1"/>
+    <w:lsdException w:name="HTML Cite" w:semiHidden="1" w:unhideWhenUsed="1"/>
+    <w:lsdException w:name="HTML Code" w:semiHidden="1" w:unhideWhenUsed="1"/>
+    <w:lsdException w:name="HTML Definition" w:semiHidden="1" w:unhideWhenUsed="1"/>
+    <w:lsdException w:name="HTML Keyboard" w:semiHidden="1" w:unhideWhenUsed="1"/>
+    <w:lsdException w:name="HTML Preformatted" w:semiHidden="1" w:unhideWhenUsed="1"/>
+    <w:lsdException w:name="HTML Sample" w:semiHidden="1" w:unhideWhenUsed="1"/>
+    <w:lsdException w:name="HTML Typewriter" w:semiHidden="1" w:unhideWhenUsed="1"/>
+    <w:lsdException w:name="HTML Variable" w:semiHidden="1" w:unhideWhenUsed="1"/>
+    <w:lsdException w:name="Normal Table" w:semiHidden="1" w:unhideWhenUsed="1"/>
+    <w:lsdException w:name="annotation subject" w:semiHidden="1" w:unhideWhenUsed="1"/>
+    <w:lsdException w:name="No List" w:semiHidden="1" w:unhideWhenUsed="1"/>
+    <w:lsdException w:name="Outline List 1" w:semiHidden="1" w:unhideWhenUsed="1"/>
+    <w:lsdException w:name="Outline List 2" w:semiHidden="1" w:unhideWhenUsed="1"/>
+    <w:lsdException w:name="Outline List 3" w:semiHidden="1" w:unhideWhenUsed="1"/>
+    <w:lsdException w:name="Table Simple 1" w:semiHidden="1" w:unhideWhenUsed="1"/>
+    <w:lsdException w:name="Table Simple 2" w:semiHidden="1" w:unhideWhenUsed="1"/>
+    <w:lsdException w:name="Table Simple 3" w:semiHidden="1" w:unhideWhenUsed="1"/>
+    <w:lsdException w:name="Table Classic 1" w:semiHidden="1" w:unhideWhenUsed="1"/>
+    <w:lsdException w:name="Table Classic 2" w:semiHidden="1" w:unhideWhenUsed="1"/>
+    <w:lsdException w:name="Table Classic 3" w:semiHidden="1" w:unhideWhenUsed="1"/>
+    <w:lsdException w:name="Table Classic 4" w:semiHidden="1" w:unhideWhenUsed="1"/>
+    <w:lsdException w:name="Table Colorful 1" w:semiHidden="1" w:unhideWhenUsed="1"/>
+    <w:lsdException w:name="Table Colorful 2" w:semiHidden="1" w:unhideWhenUsed="1"/>
+    <w:lsdException w:name="Table Colorful 3" w:semiHidden="1" w:unhideWhenUsed="1"/>
+    <w:lsdException w:name="Table Columns 1" w:semiHidden="1" w:unhideWhenUsed="1"/>
+    <w:lsdException w:name="Table Columns 2" w:semiHidden="1" w:unhideWhenUsed="1"/>
+    <w:lsdException w:name="Table Columns 3" w:semiHidden="1" w:unhideWhenUsed="1"/>
+    <w:lsdException w:name="Table Columns 4" w:semiHidden="1" w:unhideWhenUsed="1"/>
+    <w:lsdException w:name="Table Columns 5" w:semiHidden="1" w:unhideWhenUsed="1"/>
+    <w:lsdException w:name="Table Grid 1" w:semiHidden="1" w:unhideWhenUsed="1"/>
+    <w:lsdException w:name="Table Grid 2" w:semiHidden="1" w:unhideWhenUsed="1"/>
+    <w:lsdException w:name="Table Grid 3" w:semiHidden="1" w:unhideWhenUsed="1"/>
+    <w:lsdException w:name="Table Grid 4" w:semiHidden="1" w:unhideWhenUsed="1"/>
+    <w:lsdException w:name="Table Grid 5" w:semiHidden="1" w:unhideWhenUsed="1"/>
+    <w:lsdException w:name="Table Grid 6" w:semiHidden="1" w:unhideWhenUsed="1"/>
+    <w:lsdException w:name="Table Grid 7" w:semiHidden="1" w:unhideWhenUsed="1"/>
+    <w:lsdException w:name="Table Grid 8" w:semiHidden="1" w:unhideWhenUsed="1"/>
+    <w:lsdException w:name="Table List 1" w:semiHidden="1" w:unhideWhenUsed="1"/>
+    <w:lsdException w:name="Table List 2" w:semiHidden="1" w:unhideWhenUsed="1"/>
+    <w:lsdException w:name="Table List 3" w:semiHidden="1" w:unhideWhenUsed="1"/>
+    <w:lsdException w:name="Table List 4" w:semiHidden="1" w:unhideWhenUsed="1"/>
+    <w:lsdException w:name="Table List 5" w:semiHidden="1" w:unhideWhenUsed="1"/>
+    <w:lsdException w:name="Table List 6" w:semiHidden="1" w:unhideWhenUsed="1"/>
+    <w:lsdException w:name="Table List 7" w:semiHidden="1" w:unhideWhenUsed="1"/>
+    <w:lsdException w:name="Table List 8" w:semiHidden="1" w:unhideWhenUsed="1"/>
+    <w:lsdException w:name="Table 3D effects 1" w:semiHidden="1" w:unhideWhenUsed="1"/>
+    <w:lsdException w:name="Table 3D effects 2" w:semiHidden="1" w:unhideWhenUsed="1"/>
+    <w:lsdException w:name="Table 3D effects 3" w:semiHidden="1" w:unhideWhenUsed="1"/>
+    <w:lsdException w:name="Table Contemporary" w:semiHidden="1" w:unhideWhenUsed="1"/>
+    <w:lsdException w:name="Table Elegant" w:semiHidden="1" w:unhideWhenUsed="1"/>
+    <w:lsdException w:name="Table Professional" w:semiHidden="1" w:unhideWhenUsed="1"/>
+    <w:lsdException w:name="Table Subtle 1" w:semiHidden="1" w:unhideWhenUsed="1"/>
+    <w:lsdException w:name="Table Subtle 2" w:semiHidden="1" w:unhideWhenUsed="1"/>
+    <w:lsdException w:name="Table Web 1" w:semiHidden="1" w:unhideWhenUsed="1"/>
+    <w:lsdException w:name="Table Web 2" w:semiHidden="1" w:unhideWhenUsed="1"/>
+    <w:lsdException w:name="Table Web 3" w:semiHidden="1" w:unhideWhenUsed="1"/>
+    <w:lsdException w:name="Balloon Text" w:semiHidden="1" w:unhideWhenUsed="1"/>
+    <w:lsdException w:name="Table Grid" w:uiPriority="39"/>
+    <w:lsdException w:name="Table Theme" w:semiHidden="1" w:unhideWhenUsed="1"/>
+    <w:lsdException w:name="Placeholder Text" w:semiHidden="1"/>
+    <w:lsdException w:name="No Spacing" w:uiPriority="1" w:qFormat="1"/>
+    <w:lsdException w:name="Light Shading" w:uiPriority="60"/>
+    <w:lsdException w:name="Light List" w:uiPriority="61"/>
+    <w:lsdException w:name="Light Grid" w:uiPriority="62"/>
+    <w:lsdException w:name="Medium Shading 1" w:uiPriority="63"/>
+    <w:lsdException w:name="Medium Shading 2" w:uiPriority="64"/>
+    <w:lsdException w:name="Medium List 1" w:uiPriority="65"/>
+    <w:lsdException w:name="Medium List 2" w:uiPriority="66"/>
+    <w:lsdException w:name="Medium Grid 1" w:uiPriority="67"/>
+    <w:lsdException w:name="Medium Grid 2" w:uiPriority="68"/>
+    <w:lsdException w:name="Medium Grid 3" w:uiPriority="69"/>
+    <w:lsdException w:name="Dark List" w:uiPriority="70"/>
+    <w:lsdException w:name="Colorful Shading" w:uiPriority="71"/>
+    <w:lsdException w:name="Colorful List" w:uiPriority="72"/>
+    <w:lsdException w:name="Colorful Grid" w:uiPriority="73"/>
+    <w:lsdException w:name="Light Shading Accent 1" w:uiPriority="60"/>
+    <w:lsdException w:name="Light List Accent 1" w:uiPriority="61"/>
+    <w:lsdException w:name="Light Grid Accent 1" w:uiPriority="62"/>
+    <w:lsdException w:name="Medium Shading 1 Accent 1" w:uiPriority="63"/>
+    <w:lsdException w:name="Medium Shading 2 Accent 1" w:uiPriority="64"/>
+    <w:lsdException w:name="Medium List 1 Accent 1" w:uiPriority="65"/>
+    <w:lsdException w:name="Revision" w:semiHidden="1"/>
+    <w:lsdException w:name="List Paragraph" w:uiPriority="34" w:qFormat="1"/>
+    <w:lsdException w:name="Quote" w:uiPriority="29" w:qFormat="1"/>
+    <w:lsdException w:name="Intense Quote" w:uiPriority="30" w:qFormat="1"/>
+    <w:lsdException w:name="Medium List 2 Accent 1" w:uiPriority="66"/>
+    <w:lsdException w:name="Medium Grid 1 Accent 1" w:uiPriority="67"/>
+    <w:lsdException w:name="Medium Grid 2 Accent 1" w:uiPriority="68"/>
+    <w:lsdException w:name="Medium Grid 3 Accent 1" w:uiPriority="69"/>
+    <w:lsdException w:name="Dark List Accent 1" w:uiPriority="70"/>
+    <w:lsdException w:name="Colorful Shading Accent 1" w:uiPriority="71"/>
+    <w:lsdException w:name="Colorful List Accent 1" w:uiPriority="72"/>
+    <w:lsdException w:name="Colorful Grid Accent 1" w:uiPriority="73"/>
+    <w:lsdException w:name="Light Shading Accent 2" w:uiPriority="60"/>
+    <w:lsdException w:name="Light List Accent 2" w:uiPriority="61"/>
+    <w:lsdException w:name="Light Grid Accent 2" w:uiPriority="62"/>
+    <w:lsdException w:name="Medium Shading 1 Accent 2" w:uiPriority="63"/>
+    <w:lsdException w:name="Medium Shading 2 Accent 2" w:uiPriority="64"/>
+    <w:lsdException w:name="Medium List 1 Accent 2" w:uiPriority="65"/>
+    <w:lsdException w:name="Medium List 2 Accent 2" w:uiPriority="66"/>
+    <w:lsdException w:name="Medium Grid 1 Accent 2" w:uiPriority="67"/>
+    <w:lsdException w:name="Medium Grid 2 Accent 2" w:uiPriority="68"/>
+    <w:lsdException w:name="Medium Grid 3 Accent 2" w:uiPriority="69"/>
+    <w:lsdException w:name="Dark List Accent 2" w:uiPriority="70"/>
+    <w:lsdException w:name="Colorful Shading Accent 2" w:uiPriority="71"/>
+    <w:lsdException w:name="Colorful List Accent 2" w:uiPriority="72"/>
+    <w:lsdException w:name="Colorful Grid Accent 2" w:uiPriority="73"/>
+    <w:lsdException w:name="Light Shading Accent 3" w:uiPriority="60"/>
+    <w:lsdException w:name="Light List Accent 3" w:uiPriority="61"/>
+    <w:lsdException w:name="Light Grid Accent 3" w:uiPriority="62"/>
+    <w:lsdException w:name="Medium Shading 1 Accent 3" w:uiPriority="63"/>
+    <w:lsdException w:name="Medium Shading 2 Accent 3" w:uiPriority="64"/>
+    <w:lsdException w:name="Medium List 1 Accent 3" w:uiPriority="65"/>
+    <w:lsdException w:name="Medium List 2 Accent 3" w:uiPriority="66"/>
+    <w:lsdException w:name="Medium Grid 1 Accent 3" w:uiPriority="67"/>
+    <w:lsdException w:name="Medium Grid 2 Accent 3" w:uiPriority="68"/>
+    <w:lsdException w:name="Medium Grid 3 Accent 3" w:uiPriority="69"/>
+    <w:lsdException w:name="Dark List Accent 3" w:uiPriority="70"/>
+    <w:lsdException w:name="Colorful Shading Accent 3" w:uiPriority="71"/>
+    <w:lsdException w:name="Colorful List Accent 3" w:uiPriority="72"/>
+    <w:lsdException w:name="Colorful Grid Accent 3" w:uiPriority="73"/>
+    <w:lsdException w:name="Light Shading Accent 4" w:uiPriority="60"/>
+    <w:lsdException w:name="Light List Accent 4" w:uiPriority="61"/>
+    <w:lsdException w:name="Light Grid Accent 4" w:uiPriority="62"/>
+    <w:lsdException w:name="Medium Shading 1 Accent 4" w:uiPriority="63"/>
+    <w:lsdException w:name="Medium Shading 2 Accent 4" w:uiPriority="64"/>
+    <w:lsdException w:name="Medium List 1 Accent 4" w:uiPriority="65"/>
+    <w:lsdException w:name="Medium List 2 Accent 4" w:uiPriority="66"/>
+    <w:lsdException w:name="Medium Grid 1 Accent 4" w:uiPriority="67"/>
+    <w:lsdException w:name="Medium Grid 2 Accent 4" w:uiPriority="68"/>
+    <w:lsdException w:name="Medium Grid 3 Accent 4" w:uiPriority="69"/>
+    <w:lsdException w:name="Dark List Accent 4" w:uiPriority="70"/>
+    <w:lsdException w:name="Colorful Shading Accent 4" w:uiPriority="71"/>
+    <w:lsdException w:name="Colorful List Accent 4" w:uiPriority="72"/>
+    <w:lsdException w:name="Colorful Grid Accent 4" w:uiPriority="73"/>
+    <w:lsdException w:name="Light Shading Accent 5" w:uiPriority="60"/>
+    <w:lsdException w:name="Light List Accent 5" w:uiPriority="61"/>
+    <w:lsdException w:name="Light Grid Accent 5" w:uiPriority="62"/>
+    <w:lsdException w:name="Medium Shading 1 Accent 5" w:uiPriority="63"/>
+    <w:lsdException w:name="Medium Shading 2 Accent 5" w:uiPriority="64"/>
+    <w:lsdException w:name="Medium List 1 Accent 5" w:uiPriority="65"/>
+    <w:lsdException w:name="Medium List 2 Accent 5" w:uiPriority="66"/>
+    <w:lsdException w:name="Medium Grid 1 Accent 5" w:uiPriority="67"/>
+    <w:lsdException w:name="Medium Grid 2 Accent 5" w:uiPriority="68"/>
+    <w:lsdException w:name="Medium Grid 3 Accent 5" w:uiPriority="69"/>
+    <w:lsdException w:name="Dark List Accent 5" w:uiPriority="70"/>
+    <w:lsdException w:name="Colorful Shading Accent 5" w:uiPriority="71"/>
+    <w:lsdException w:name="Colorful List Accent 5" w:uiPriority="72"/>
+    <w:lsdException w:name="Colorful Grid Accent 5" w:uiPriority="73"/>
+    <w:lsdException w:name="Light Shading Accent 6" w:uiPriority="60"/>
+    <w:lsdException w:name="Light List Accent 6" w:uiPriority="61"/>
+    <w:lsdException w:name="Light Grid Accent 6" w:uiPriority="62"/>
+    <w:lsdException w:name="Medium Shading 1 Accent 6" w:uiPriority="63"/>
+    <w:lsdException w:name="Medium Shading 2 Accent 6" w:uiPriority="64"/>
+    <w:lsdException w:name="Medium List 1 Accent 6" w:uiPriority="65"/>
+    <w:lsdException w:name="Medium List 2 Accent 6" w:uiPriority="66"/>
+    <w:lsdException w:name="Medium Grid 1 Accent 6" w:uiPriority="67"/>
+    <w:lsdException w:name="Medium Grid 2 Accent 6" w:uiPriority="68"/>
+    <w:lsdException w:name="Medium Grid 3 Accent 6" w:uiPriority="69"/>
+    <w:lsdException w:name="Dark List Accent 6" w:uiPriority="70"/>
+    <w:lsdException w:name="Colorful Shading Accent 6" w:uiPriority="71"/>
+    <w:lsdException w:name="Colorful List Accent 6" w:uiPriority="72"/>
+    <w:lsdException w:name="Colorful Grid Accent 6" w:uiPriority="73"/>
+    <w:lsdException w:name="Subtle Emphasis" w:uiPriority="19" w:qFormat="1"/>
+    <w:lsdException w:name="Intense Emphasis" w:uiPriority="21" w:qFormat="1"/>
+    <w:lsdException w:name="Subtle Reference" w:uiPriority="31" w:qFormat="1"/>
+    <w:lsdException w:name="Intense Reference" w:uiPriority="32" w:qFormat="1"/>
+    <w:lsdException w:name="Book Title" w:uiPriority="33" w:qFormat="1"/>
+    <w:lsdException w:name="Bibliography" w:semiHidden="1" w:uiPriority="37" w:unhideWhenUsed="1"/>
+    <w:lsdException w:name="TOC Heading" w:semiHidden="1" w:uiPriority="39" w:unhideWhenUsed="1" w:qFormat="1"/>
+    <w:lsdException w:name="Plain Table 1" w:uiPriority="41"/>
+    <w:lsdException w:name="Plain Table 2" w:uiPriority="42"/>
+    <w:lsdException w:name="Plain Table 3" w:uiPriority="43"/>
+    <w:lsdException w:name="Plain Table 4" w:uiPriority="44"/>
+    <w:lsdException w:name="Plain Table 5" w:uiPriority="45"/>
+    <w:lsdException w:name="Grid Table Light" w:uiPriority="40"/>
+    <w:lsdException w:name="Grid Table 1 Light" w:uiPriority="46"/>
+    <w:lsdException w:name="Grid Table 2" w:uiPriority="47"/>
+    <w:lsdException w:name="Grid Table 3" w:uiPriority="48"/>
+    <w:lsdException w:name="Grid Table 4" w:uiPriority="49"/>
+    <w:lsdException w:name="Grid Table 5 Dark" w:uiPriority="50"/>
+    <w:lsdException w:name="Grid Table 6 Colorful" w:uiPriority="51"/>
+    <w:lsdException w:name="Grid Table 7 Colorful" w:uiPriority="52"/>
+    <w:lsdException w:name="Grid Table 1 Light Accent 1" w:uiPriority="46"/>
+    <w:lsdException w:name="Grid Table 2 Accent 1" w:uiPriority="47"/>
+    <w:lsdException w:name="Grid Table 3 Accent 1" w:uiPriority="48"/>
+    <w:lsdException w:name="Grid Table 4 Accent 1" w:uiPriority="49"/>
+    <w:lsdException w:name="Grid Table 5 Dark Accent 1" w:uiPriority="50"/>
+    <w:lsdException w:name="Grid Table 6 Colorful Accent 1" w:uiPriority="51"/>
+    <w:lsdException w:name="Grid Table 7 Colorful Accent 1" w:uiPriority="52"/>
+    <w:lsdException w:name="Grid Table 1 Light Accent 2" w:uiPriority="46"/>
+    <w:lsdException w:name="Grid Table 2 Accent 2" w:uiPriority="47"/>
+    <w:lsdException w:name="Grid Table 3 Accent 2" w:uiPriority="48"/>
+    <w:lsdException w:name="Grid Table 4 Accent 2" w:uiPriority="49"/>
+    <w:lsdException w:name="Grid Table 5 Dark Accent 2" w:uiPriority="50"/>
+    <w:lsdException w:name="Grid Table 6 Colorful Accent 2" w:uiPriority="51"/>
+    <w:lsdException w:name="Grid Table 7 Colorful Accent 2" w:uiPriority="52"/>
+    <w:lsdException w:name="Grid Table 1 Light Accent 3" w:uiPriority="46"/>
+    <w:lsdException w:name="Grid Table 2 Accent 3" w:uiPriority="47"/>
+    <w:lsdException w:name="Grid Table 3 Accent 3" w:uiPriority="48"/>
+    <w:lsdException w:name="Grid Table 4 Accent 3" w:uiPriority="49"/>
+    <w:lsdException w:name="Grid Table 5 Dark Accent 3" w:uiPriority="50"/>
+    <w:lsdException w:name="Grid Table 6 Colorful Accent 3" w:uiPriority="51"/>
+    <w:lsdException w:name="Grid Table 7 Colorful Accent 3" w:uiPriority="52"/>
+    <w:lsdException w:name="Grid Table 1 Light Accent 4" w:uiPriority="46"/>
+    <w:lsdException w:name="Grid Table 2 Accent 4" w:uiPriority="47"/>
+    <w:lsdException w:name="Grid Table 3 Accent 4" w:uiPriority="48"/>
+    <w:lsdException w:name="Grid Table 4 Accent 4" w:uiPriority="49"/>
+    <w:lsdException w:name="Grid Table 5 Dark Accent 4" w:uiPriority="50"/>
+    <w:lsdException w:name="Grid Table 6 Colorful Accent 4" w:uiPriority="51"/>
+    <w:lsdException w:name="Grid Table 7 Colorful Accent 4" w:uiPriority="52"/>
+    <w:lsdException w:name="Grid Table 1 Light Accent 5" w:uiPriority="46"/>
+    <w:lsdException w:name="Grid Table 2 Accent 5" w:uiPriority="47"/>
+    <w:lsdException w:name="Grid Table 3 Accent 5" w:uiPriority="48"/>
+    <w:lsdException w:name="Grid Table 4 Accent 5" w:uiPriority="49"/>
+    <w:lsdException w:name="Grid Table 5 Dark Accent 5" w:uiPriority="50"/>
+    <w:lsdException w:name="Grid Table 6 Colorful Accent 5" w:uiPriority="51"/>
+    <w:lsdException w:name="Grid Table 7 Colorful Accent 5" w:uiPriority="52"/>
+    <w:lsdException w:name="Grid Table 1 Light Accent 6" w:uiPriority="46"/>
+    <w:lsdException w:name="Grid Table 2 Accent 6" w:uiPriority="47"/>
+    <w:lsdException w:name="Grid Table 3 Accent 6" w:uiPriority="48"/>
+    <w:lsdException w:name="Grid Table 4 Accent 6" w:uiPriority="49"/>
+    <w:lsdException w:name="Grid Table 5 Dark Accent 6" w:uiPriority="50"/>
+    <w:lsdException w:name="Grid Table 6 Colorful Accent 6" w:uiPriority="51"/>
+    <w:lsdException w:name="Grid Table 7 Colorful Accent 6" w:uiPriority="52"/>
+    <w:lsdException w:name="List Table 1 Light" w:uiPriority="46"/>
+    <w:lsdException w:name="List Table 2" w:uiPriority="47"/>
+    <w:lsdException w:name="List Table 3" w:uiPriority="48"/>
+    <w:lsdException w:name="List Table 4" w:uiPriority="49"/>
+    <w:lsdException w:name="List Table 5 Dark" w:uiPriority="50"/>
+    <w:lsdException w:name="List Table 6 Colorful" w:uiPriority="51"/>
+    <w:lsdException w:name="List Table 7 Colorful" w:uiPriority="52"/>
+    <w:lsdException w:name="List Table 1 Light Accent 1" w:uiPriority="46"/>
+    <w:lsdException w:name="List Table 2 Accent 1" w:uiPriority="47"/>
+    <w:lsdException w:name="List Table 3 Accent 1" w:uiPriority="48"/>
+    <w:lsdException w:name="List Table 4 Accent 1" w:uiPriority="49"/>
+    <w:lsdException w:name="List Table 5 Dark Accent 1" w:uiPriority="50"/>
+    <w:lsdException w:name="List Table 6 Colorful Accent 1" w:uiPriority="51"/>
+    <w:lsdException w:name="List Table 7 Colorful Accent 1" w:uiPriority="52"/>
+    <w:lsdException w:name="List Table 1 Light Accent 2" w:uiPriority="46"/>
+    <w:lsdException w:name="List Table 2 Accent 2" w:uiPriority="47"/>
+    <w:lsdException w:name="List Table 3 Accent 2" w:uiPriority="48"/>
+    <w:lsdException w:name="List Table 4 Accent 2" w:uiPriority="49"/>
+    <w:lsdException w:name="List Table 5 Dark Accent 2" w:uiPriority="50"/>
+    <w:lsdException w:name="List Table 6 Colorful Accent 2" w:uiPriority="51"/>
+    <w:lsdException w:name="List Table 7 Colorful Accent 2" w:uiPriority="52"/>
+    <w:lsdException w:name="List Table 1 Light Accent 3" w:uiPriority="46"/>
+    <w:lsdException w:name="List Table 2 Accent 3" w:uiPriority="47"/>
+    <w:lsdException w:name="List Table 3 Accent 3" w:uiPriority="48"/>
+    <w:lsdException w:name="List Table 4 Accent 3" w:uiPriority="49"/>
+    <w:lsdException w:name="List Table 5 Dark Accent 3" w:uiPriority="50"/>
+    <w:lsdException w:name="List Table 6 Colorful Accent 3" w:uiPriority="51"/>
+    <w:lsdException w:name="List Table 7 Colorful Accent 3" w:uiPriority="52"/>
+    <w:lsdException w:name="List Table 1 Light Accent 4" w:uiPriority="46"/>
+    <w:lsdException w:name="List Table 2 Accent 4" w:uiPriority="47"/>
+    <w:lsdException w:name="List Table 3 Accent 4" w:uiPriority="48"/>
+    <w:lsdException w:name="List Table 4 Accent 4" w:uiPriority="49"/>
+    <w:lsdException w:name="List Table 5 Dark Accent 4" w:uiPriority="50"/>
+    <w:lsdException w:name="List Table 6 Colorful Accent 4" w:uiPriority="51"/>
+    <w:lsdException w:name="List Table 7 Colorful Accent 4" w:uiPriority="52"/>
+    <w:lsdException w:name="List Table 1 Light Accent 5" w:uiPriority="46"/>
+    <w:lsdException w:name="List Table 2 Accent 5" w:uiPriority="47"/>
+    <w:lsdException w:name="List Table 3 Accent 5" w:uiPriority="48"/>
+    <w:lsdException w:name="List Table 4 Accent 5" w:uiPriority="49"/>
+    <w:lsdException w:name="List Table 5 Dark Accent 5" w:uiPriority="50"/>
+    <w:lsdException w:name="List Table 6 Colorful Accent 5" w:uiPriority="51"/>
+    <w:lsdException w:name="List Table 7 Colorful Accent 5" w:uiPriority="52"/>
+    <w:lsdException w:name="List Table 1 Light Accent 6" w:uiPriority="46"/>
+    <w:lsdException w:name="List Table 2 Accent 6" w:uiPriority="47"/>
+    <w:lsdException w:name="List Table 3 Accent 6" w:uiPriority="48"/>
+    <w:lsdException w:name="List Table 4 Accent 6" w:uiPriority="49"/>
+    <w:lsdException w:name="List Table 5 Dark Accent 6" w:uiPriority="50"/>
+    <w:lsdException w:name="List Table 6 Colorful Accent 6" w:uiPriority="51"/>
+    <w:lsdException w:name="List Table 7 Colorful Accent 6" w:uiPriority="52"/>
   </w:latentStyles>
   <w:style w:type="paragraph" w:default="1" w:styleId="a">
     <w:name w:val="Normal"/>
@@ -4231,7 +4362,7 @@
   <a:extraClrSchemeLst/>
   <a:extLst>
     <a:ext uri="{05A4C25C-085E-4340-85A3-A5531E510DB2}">
-      <thm15:themeFamily xmlns:thm15="http://schemas.microsoft.com/office/thememl/2012/main" xmlns="" name="Office Theme" id="{62F939B6-93AF-4DB8-9C6B-D6C7DFDC589F}" vid="{4A3C46E8-61CC-4603-A589-7422A47A8E4A}"/>
+      <thm15:themeFamily xmlns:thm15="http://schemas.microsoft.com/office/thememl/2012/main" name="Office Theme" id="{62F939B6-93AF-4DB8-9C6B-D6C7DFDC589F}" vid="{4A3C46E8-61CC-4603-A589-7422A47A8E4A}"/>
     </a:ext>
   </a:extLst>
 </a:theme>
@@ -4242,7 +4373,7 @@
 </file>
 
 <file path=customXml/itemProps1.xml><?xml version="1.0" encoding="utf-8"?>
-<ds:datastoreItem xmlns:ds="http://schemas.openxmlformats.org/officeDocument/2006/customXml" ds:itemID="{67261A4E-C68F-4F78-8A45-D0CE2F381286}">
+<ds:datastoreItem xmlns:ds="http://schemas.openxmlformats.org/officeDocument/2006/customXml" ds:itemID="{86FBD59A-C1B2-4B30-8E10-45D3B23D62AF}">
   <ds:schemaRefs>
     <ds:schemaRef ds:uri="http://schemas.openxmlformats.org/officeDocument/2006/bibliography"/>
   </ds:schemaRefs>

</xml_diff>